<commit_message>
The midnight push has become real
</commit_message>
<xml_diff>
--- a/DU_MSDS/Data Science Tools 2/Final Project/LNG_Exports_Final_Project_Duncan_Ferguson.docx
+++ b/DU_MSDS/Data Science Tools 2/Final Project/LNG_Exports_Final_Project_Duncan_Ferguson.docx
@@ -273,6 +273,7 @@
         <w:p>
           <w:pPr>
             <w:pStyle w:val="Style1"/>
+            <w:ind w:left="1440" w:hanging="1440"/>
           </w:pPr>
           <w:r>
             <w:t xml:space="preserve">Table </w:t>
@@ -307,13 +308,14 @@
           <w:r>
             <w:fldChar w:fldCharType="separate"/>
           </w:r>
-          <w:hyperlink w:anchor="_Toc105007010" w:history="1">
+          <w:hyperlink w:anchor="_Toc105015287" w:history="1">
             <w:r>
               <w:rPr>
                 <w:rStyle w:val="Hyperlink"/>
+                <w:rFonts w:ascii="Times New Roman" w:hAnsi="Times New Roman"/>
                 <w:noProof/>
               </w:rPr>
-              <w:t>Research Question</w:t>
+              <w:t>Introduction</w:t>
             </w:r>
             <w:r>
               <w:rPr>
@@ -334,7 +336,7 @@
                 <w:noProof/>
                 <w:webHidden/>
               </w:rPr>
-              <w:instrText xml:space="preserve"> PAGEREF _Toc105007010 \h </w:instrText>
+              <w:instrText xml:space="preserve"> PAGEREF _Toc105015287 \h </w:instrText>
             </w:r>
             <w:r>
               <w:rPr>
@@ -366,6 +368,216 @@
           </w:hyperlink>
         </w:p>
         <w:p>
+          <w:pPr>
+            <w:pStyle w:val="TOC1"/>
+            <w:tabs>
+              <w:tab w:val="right" w:leader="dot" w:pos="9350"/>
+            </w:tabs>
+            <w:rPr>
+              <w:rFonts w:cstheme="minorBidi"/>
+              <w:noProof/>
+            </w:rPr>
+          </w:pPr>
+          <w:hyperlink w:anchor="_Toc105015288" w:history="1">
+            <w:r>
+              <w:rPr>
+                <w:rStyle w:val="Hyperlink"/>
+                <w:noProof/>
+              </w:rPr>
+              <w:t>Research Question</w:t>
+            </w:r>
+            <w:r>
+              <w:rPr>
+                <w:noProof/>
+                <w:webHidden/>
+              </w:rPr>
+              <w:tab/>
+            </w:r>
+            <w:r>
+              <w:rPr>
+                <w:noProof/>
+                <w:webHidden/>
+              </w:rPr>
+              <w:fldChar w:fldCharType="begin"/>
+            </w:r>
+            <w:r>
+              <w:rPr>
+                <w:noProof/>
+                <w:webHidden/>
+              </w:rPr>
+              <w:instrText xml:space="preserve"> PAGEREF _Toc105015288 \h </w:instrText>
+            </w:r>
+            <w:r>
+              <w:rPr>
+                <w:noProof/>
+                <w:webHidden/>
+              </w:rPr>
+            </w:r>
+            <w:r>
+              <w:rPr>
+                <w:noProof/>
+                <w:webHidden/>
+              </w:rPr>
+              <w:fldChar w:fldCharType="separate"/>
+            </w:r>
+            <w:r>
+              <w:rPr>
+                <w:noProof/>
+                <w:webHidden/>
+              </w:rPr>
+              <w:t>4</w:t>
+            </w:r>
+            <w:r>
+              <w:rPr>
+                <w:noProof/>
+                <w:webHidden/>
+              </w:rPr>
+              <w:fldChar w:fldCharType="end"/>
+            </w:r>
+          </w:hyperlink>
+        </w:p>
+        <w:p>
+          <w:pPr>
+            <w:pStyle w:val="TOC1"/>
+            <w:tabs>
+              <w:tab w:val="right" w:leader="dot" w:pos="9350"/>
+            </w:tabs>
+            <w:rPr>
+              <w:rFonts w:cstheme="minorBidi"/>
+              <w:noProof/>
+            </w:rPr>
+          </w:pPr>
+          <w:hyperlink w:anchor="_Toc105015289" w:history="1">
+            <w:r>
+              <w:rPr>
+                <w:rStyle w:val="Hyperlink"/>
+                <w:noProof/>
+              </w:rPr>
+              <w:t>Data</w:t>
+            </w:r>
+            <w:r>
+              <w:rPr>
+                <w:noProof/>
+                <w:webHidden/>
+              </w:rPr>
+              <w:tab/>
+            </w:r>
+            <w:r>
+              <w:rPr>
+                <w:noProof/>
+                <w:webHidden/>
+              </w:rPr>
+              <w:fldChar w:fldCharType="begin"/>
+            </w:r>
+            <w:r>
+              <w:rPr>
+                <w:noProof/>
+                <w:webHidden/>
+              </w:rPr>
+              <w:instrText xml:space="preserve"> PAGEREF _Toc105015289 \h </w:instrText>
+            </w:r>
+            <w:r>
+              <w:rPr>
+                <w:noProof/>
+                <w:webHidden/>
+              </w:rPr>
+            </w:r>
+            <w:r>
+              <w:rPr>
+                <w:noProof/>
+                <w:webHidden/>
+              </w:rPr>
+              <w:fldChar w:fldCharType="separate"/>
+            </w:r>
+            <w:r>
+              <w:rPr>
+                <w:noProof/>
+                <w:webHidden/>
+              </w:rPr>
+              <w:t>5</w:t>
+            </w:r>
+            <w:r>
+              <w:rPr>
+                <w:noProof/>
+                <w:webHidden/>
+              </w:rPr>
+              <w:fldChar w:fldCharType="end"/>
+            </w:r>
+          </w:hyperlink>
+        </w:p>
+        <w:p>
+          <w:pPr>
+            <w:pStyle w:val="TOC1"/>
+            <w:tabs>
+              <w:tab w:val="right" w:leader="dot" w:pos="9350"/>
+            </w:tabs>
+            <w:rPr>
+              <w:rFonts w:cstheme="minorBidi"/>
+              <w:noProof/>
+            </w:rPr>
+          </w:pPr>
+          <w:hyperlink w:anchor="_Toc105015290" w:history="1">
+            <w:r>
+              <w:rPr>
+                <w:rStyle w:val="Hyperlink"/>
+                <w:noProof/>
+              </w:rPr>
+              <w:t>Bibliography</w:t>
+            </w:r>
+            <w:r>
+              <w:rPr>
+                <w:noProof/>
+                <w:webHidden/>
+              </w:rPr>
+              <w:tab/>
+            </w:r>
+            <w:r>
+              <w:rPr>
+                <w:noProof/>
+                <w:webHidden/>
+              </w:rPr>
+              <w:fldChar w:fldCharType="begin"/>
+            </w:r>
+            <w:r>
+              <w:rPr>
+                <w:noProof/>
+                <w:webHidden/>
+              </w:rPr>
+              <w:instrText xml:space="preserve"> PAGEREF _Toc105015290 \h </w:instrText>
+            </w:r>
+            <w:r>
+              <w:rPr>
+                <w:noProof/>
+                <w:webHidden/>
+              </w:rPr>
+            </w:r>
+            <w:r>
+              <w:rPr>
+                <w:noProof/>
+                <w:webHidden/>
+              </w:rPr>
+              <w:fldChar w:fldCharType="separate"/>
+            </w:r>
+            <w:r>
+              <w:rPr>
+                <w:noProof/>
+                <w:webHidden/>
+              </w:rPr>
+              <w:t>6</w:t>
+            </w:r>
+            <w:r>
+              <w:rPr>
+                <w:noProof/>
+                <w:webHidden/>
+              </w:rPr>
+              <w:fldChar w:fldCharType="end"/>
+            </w:r>
+          </w:hyperlink>
+        </w:p>
+        <w:p>
+          <w:pPr>
+            <w:ind w:left="1440" w:hanging="1440"/>
+          </w:pPr>
           <w:r>
             <w:rPr>
               <w:b/>
@@ -407,174 +619,465 @@
         </w:rPr>
       </w:pPr>
     </w:p>
-    <w:p>
-      <w:pPr>
-        <w:pStyle w:val="Heading1"/>
-        <w:rPr>
-          <w:rFonts w:ascii="Times New Roman" w:hAnsi="Times New Roman" w:cs="Times New Roman"/>
-          <w:sz w:val="24"/>
-          <w:szCs w:val="24"/>
-        </w:rPr>
-      </w:pPr>
-    </w:p>
-    <w:p>
-      <w:pPr>
-        <w:pStyle w:val="Heading1"/>
-        <w:rPr>
-          <w:rFonts w:ascii="Times New Roman" w:hAnsi="Times New Roman" w:cs="Times New Roman"/>
-          <w:sz w:val="24"/>
-          <w:szCs w:val="24"/>
-        </w:rPr>
-      </w:pPr>
-    </w:p>
-    <w:p>
-      <w:pPr>
-        <w:pStyle w:val="Heading1"/>
-        <w:rPr>
-          <w:rFonts w:ascii="Times New Roman" w:hAnsi="Times New Roman" w:cs="Times New Roman"/>
-          <w:sz w:val="24"/>
-          <w:szCs w:val="24"/>
-        </w:rPr>
-      </w:pPr>
-    </w:p>
-    <w:p>
-      <w:pPr>
-        <w:pStyle w:val="Heading1"/>
-        <w:rPr>
-          <w:rFonts w:ascii="Times New Roman" w:hAnsi="Times New Roman" w:cs="Times New Roman"/>
-          <w:sz w:val="24"/>
-          <w:szCs w:val="24"/>
-        </w:rPr>
-      </w:pPr>
-    </w:p>
-    <w:p>
-      <w:pPr>
-        <w:pStyle w:val="Heading1"/>
-        <w:rPr>
-          <w:rFonts w:ascii="Times New Roman" w:hAnsi="Times New Roman" w:cs="Times New Roman"/>
-          <w:sz w:val="24"/>
-          <w:szCs w:val="24"/>
-        </w:rPr>
-      </w:pPr>
-    </w:p>
-    <w:p>
-      <w:pPr>
-        <w:pStyle w:val="Heading1"/>
-        <w:rPr>
-          <w:rFonts w:ascii="Times New Roman" w:hAnsi="Times New Roman" w:cs="Times New Roman"/>
-          <w:sz w:val="24"/>
-          <w:szCs w:val="24"/>
-        </w:rPr>
-      </w:pPr>
-    </w:p>
-    <w:p>
-      <w:pPr>
-        <w:pStyle w:val="Heading1"/>
-        <w:rPr>
-          <w:rFonts w:ascii="Times New Roman" w:hAnsi="Times New Roman" w:cs="Times New Roman"/>
-          <w:sz w:val="24"/>
-          <w:szCs w:val="24"/>
-        </w:rPr>
-      </w:pPr>
-    </w:p>
-    <w:p>
-      <w:pPr>
-        <w:pStyle w:val="Heading1"/>
-        <w:rPr>
-          <w:rFonts w:ascii="Times New Roman" w:hAnsi="Times New Roman" w:cs="Times New Roman"/>
-          <w:sz w:val="24"/>
-          <w:szCs w:val="24"/>
-        </w:rPr>
-      </w:pPr>
-    </w:p>
-    <w:p>
-      <w:pPr>
-        <w:pStyle w:val="Heading1"/>
-        <w:rPr>
-          <w:rFonts w:ascii="Times New Roman" w:hAnsi="Times New Roman" w:cs="Times New Roman"/>
-          <w:sz w:val="24"/>
-          <w:szCs w:val="24"/>
-        </w:rPr>
-      </w:pPr>
-    </w:p>
-    <w:p>
-      <w:pPr>
-        <w:pStyle w:val="Heading1"/>
-        <w:rPr>
-          <w:rFonts w:ascii="Times New Roman" w:hAnsi="Times New Roman" w:cs="Times New Roman"/>
-          <w:sz w:val="24"/>
-          <w:szCs w:val="24"/>
-        </w:rPr>
-      </w:pPr>
-    </w:p>
-    <w:p>
-      <w:pPr>
-        <w:pStyle w:val="Heading1"/>
-        <w:rPr>
-          <w:rFonts w:ascii="Times New Roman" w:hAnsi="Times New Roman" w:cs="Times New Roman"/>
-          <w:sz w:val="24"/>
-          <w:szCs w:val="24"/>
-        </w:rPr>
-      </w:pPr>
-    </w:p>
-    <w:p>
-      <w:pPr>
-        <w:pStyle w:val="Heading1"/>
-        <w:rPr>
-          <w:rFonts w:ascii="Times New Roman" w:hAnsi="Times New Roman" w:cs="Times New Roman"/>
-          <w:sz w:val="24"/>
-          <w:szCs w:val="24"/>
-        </w:rPr>
-      </w:pPr>
-    </w:p>
-    <w:p>
-      <w:pPr>
-        <w:pStyle w:val="Heading1"/>
-        <w:rPr>
-          <w:rFonts w:ascii="Times New Roman" w:hAnsi="Times New Roman" w:cs="Times New Roman"/>
-          <w:sz w:val="24"/>
-          <w:szCs w:val="24"/>
-        </w:rPr>
-      </w:pPr>
-    </w:p>
-    <w:p>
-      <w:pPr>
-        <w:pStyle w:val="Heading1"/>
-        <w:rPr>
-          <w:rFonts w:ascii="Times New Roman" w:hAnsi="Times New Roman" w:cs="Times New Roman"/>
-          <w:sz w:val="24"/>
-          <w:szCs w:val="24"/>
-        </w:rPr>
-      </w:pPr>
-    </w:p>
-    <w:p>
-      <w:pPr>
-        <w:pStyle w:val="Heading1"/>
-        <w:rPr>
-          <w:rFonts w:ascii="Times New Roman" w:hAnsi="Times New Roman" w:cs="Times New Roman"/>
-          <w:sz w:val="24"/>
-          <w:szCs w:val="24"/>
-        </w:rPr>
-      </w:pPr>
-    </w:p>
     <w:p/>
     <w:p/>
     <w:p/>
+    <w:p/>
+    <w:p/>
+    <w:p/>
+    <w:p/>
+    <w:p/>
+    <w:p/>
+    <w:p/>
+    <w:p/>
+    <w:p/>
+    <w:p/>
+    <w:p/>
+    <w:p/>
+    <w:p/>
+    <w:p/>
+    <w:p/>
+    <w:p/>
     <w:p>
       <w:pPr>
         <w:pStyle w:val="Style1"/>
         <w:outlineLvl w:val="0"/>
-      </w:pPr>
-      <w:bookmarkStart w:id="0" w:name="_Toc105007010"/>
-      <w:r>
+        <w:rPr>
+          <w:rFonts w:ascii="Times New Roman" w:hAnsi="Times New Roman" w:cs="Times New Roman"/>
+        </w:rPr>
+      </w:pPr>
+      <w:bookmarkStart w:id="0" w:name="_Toc105015287"/>
+      <w:r>
+        <w:rPr>
+          <w:rFonts w:ascii="Times New Roman" w:hAnsi="Times New Roman" w:cs="Times New Roman"/>
+        </w:rPr>
         <w:lastRenderedPageBreak/>
+        <w:t>Introduction</w:t>
+      </w:r>
+      <w:bookmarkEnd w:id="0"/>
+    </w:p>
+    <w:p>
+      <w:pPr>
+        <w:rPr>
+          <w:rFonts w:ascii="Times New Roman" w:hAnsi="Times New Roman" w:cs="Times New Roman"/>
+          <w:sz w:val="24"/>
+          <w:szCs w:val="24"/>
+        </w:rPr>
+      </w:pPr>
+    </w:p>
+    <w:p>
+      <w:pPr>
+        <w:spacing w:line="480" w:lineRule="auto"/>
+        <w:ind w:firstLine="720"/>
+        <w:rPr>
+          <w:rFonts w:ascii="Times New Roman" w:hAnsi="Times New Roman" w:cs="Times New Roman"/>
+          <w:sz w:val="24"/>
+          <w:szCs w:val="24"/>
+        </w:rPr>
+      </w:pPr>
+      <w:r>
+        <w:rPr>
+          <w:rFonts w:ascii="Times New Roman" w:hAnsi="Times New Roman" w:cs="Times New Roman"/>
+          <w:sz w:val="24"/>
+          <w:szCs w:val="24"/>
+        </w:rPr>
+        <w:t>Thursday, February 24</w:t>
+      </w:r>
+      <w:r>
+        <w:rPr>
+          <w:rFonts w:ascii="Times New Roman" w:hAnsi="Times New Roman" w:cs="Times New Roman"/>
+          <w:sz w:val="24"/>
+          <w:szCs w:val="24"/>
+          <w:vertAlign w:val="superscript"/>
+        </w:rPr>
+        <w:t>th</w:t>
+      </w:r>
+      <w:r>
+        <w:rPr>
+          <w:rFonts w:ascii="Times New Roman" w:hAnsi="Times New Roman" w:cs="Times New Roman"/>
+          <w:sz w:val="24"/>
+          <w:szCs w:val="24"/>
+        </w:rPr>
+        <w:t xml:space="preserve"> will be a famous day in history. It is the day </w:t>
+      </w:r>
+      <w:r>
+        <w:rPr>
+          <w:rFonts w:ascii="Times New Roman" w:hAnsi="Times New Roman" w:cs="Times New Roman"/>
+          <w:sz w:val="24"/>
+          <w:szCs w:val="24"/>
+        </w:rPr>
+        <w:t xml:space="preserve">that </w:t>
+      </w:r>
+      <w:r>
+        <w:rPr>
+          <w:rFonts w:ascii="Times New Roman" w:hAnsi="Times New Roman" w:cs="Times New Roman"/>
+          <w:sz w:val="24"/>
+          <w:szCs w:val="24"/>
+        </w:rPr>
+        <w:t>Russia invaded Ukraine</w:t>
+      </w:r>
+      <w:r>
+        <w:rPr>
+          <w:rFonts w:ascii="Times New Roman" w:hAnsi="Times New Roman" w:cs="Times New Roman"/>
+          <w:sz w:val="24"/>
+          <w:szCs w:val="24"/>
+        </w:rPr>
+        <w:t xml:space="preserve"> and quite possibly started WWIII</w:t>
+      </w:r>
+      <w:r>
+        <w:rPr>
+          <w:rFonts w:ascii="Times New Roman" w:hAnsi="Times New Roman" w:cs="Times New Roman"/>
+          <w:sz w:val="24"/>
+          <w:szCs w:val="24"/>
+        </w:rPr>
+        <w:t xml:space="preserve">. </w:t>
+      </w:r>
+      <w:r>
+        <w:rPr>
+          <w:rFonts w:ascii="Times New Roman" w:hAnsi="Times New Roman" w:cs="Times New Roman"/>
+          <w:sz w:val="24"/>
+          <w:szCs w:val="24"/>
+        </w:rPr>
+        <w:t xml:space="preserve">Or it </w:t>
+      </w:r>
+      <w:r>
+        <w:rPr>
+          <w:rFonts w:ascii="Times New Roman" w:hAnsi="Times New Roman" w:cs="Times New Roman"/>
+          <w:sz w:val="24"/>
+          <w:szCs w:val="24"/>
+        </w:rPr>
+        <w:t xml:space="preserve">could </w:t>
+      </w:r>
+      <w:r>
+        <w:rPr>
+          <w:rFonts w:ascii="Times New Roman" w:hAnsi="Times New Roman" w:cs="Times New Roman"/>
+          <w:sz w:val="24"/>
+          <w:szCs w:val="24"/>
+        </w:rPr>
+        <w:t xml:space="preserve">be argued that </w:t>
+      </w:r>
+      <w:r>
+        <w:rPr>
+          <w:rFonts w:ascii="Times New Roman" w:hAnsi="Times New Roman" w:cs="Times New Roman"/>
+          <w:sz w:val="24"/>
+          <w:szCs w:val="24"/>
+        </w:rPr>
+        <w:t>the start</w:t>
+      </w:r>
+      <w:r>
+        <w:rPr>
+          <w:rFonts w:ascii="Times New Roman" w:hAnsi="Times New Roman" w:cs="Times New Roman"/>
+          <w:sz w:val="24"/>
+          <w:szCs w:val="24"/>
+        </w:rPr>
+        <w:t xml:space="preserve"> </w:t>
+      </w:r>
+      <w:r>
+        <w:rPr>
+          <w:rFonts w:ascii="Times New Roman" w:hAnsi="Times New Roman" w:cs="Times New Roman"/>
+          <w:sz w:val="24"/>
+          <w:szCs w:val="24"/>
+        </w:rPr>
+        <w:t xml:space="preserve">was </w:t>
+      </w:r>
+      <w:r>
+        <w:rPr>
+          <w:rFonts w:ascii="Times New Roman" w:hAnsi="Times New Roman" w:cs="Times New Roman"/>
+          <w:sz w:val="24"/>
+          <w:szCs w:val="24"/>
+        </w:rPr>
+        <w:t>on February 20</w:t>
+      </w:r>
+      <w:r>
+        <w:rPr>
+          <w:rFonts w:ascii="Times New Roman" w:hAnsi="Times New Roman" w:cs="Times New Roman"/>
+          <w:sz w:val="24"/>
+          <w:szCs w:val="24"/>
+          <w:vertAlign w:val="superscript"/>
+        </w:rPr>
+        <w:t>th</w:t>
+      </w:r>
+      <w:r>
+        <w:rPr>
+          <w:rFonts w:ascii="Times New Roman" w:hAnsi="Times New Roman" w:cs="Times New Roman"/>
+          <w:sz w:val="24"/>
+          <w:szCs w:val="24"/>
+        </w:rPr>
+        <w:t xml:space="preserve">, </w:t>
+      </w:r>
+      <w:r>
+        <w:rPr>
+          <w:rFonts w:ascii="Times New Roman" w:hAnsi="Times New Roman" w:cs="Times New Roman"/>
+          <w:sz w:val="24"/>
+          <w:szCs w:val="24"/>
+        </w:rPr>
+        <w:t>2014,</w:t>
+      </w:r>
+      <w:r>
+        <w:rPr>
+          <w:rFonts w:ascii="Times New Roman" w:hAnsi="Times New Roman" w:cs="Times New Roman"/>
+          <w:sz w:val="24"/>
+          <w:szCs w:val="24"/>
+        </w:rPr>
+        <w:t xml:space="preserve"> when Russia launch</w:t>
+      </w:r>
+      <w:r>
+        <w:rPr>
+          <w:rFonts w:ascii="Times New Roman" w:hAnsi="Times New Roman" w:cs="Times New Roman"/>
+          <w:sz w:val="24"/>
+          <w:szCs w:val="24"/>
+        </w:rPr>
+        <w:t>ed</w:t>
+      </w:r>
+      <w:r>
+        <w:rPr>
+          <w:rFonts w:ascii="Times New Roman" w:hAnsi="Times New Roman" w:cs="Times New Roman"/>
+          <w:sz w:val="24"/>
+          <w:szCs w:val="24"/>
+        </w:rPr>
+        <w:t xml:space="preserve"> a “special military operation” to annex Crimea. </w:t>
+      </w:r>
+      <w:r>
+        <w:rPr>
+          <w:rFonts w:ascii="Times New Roman" w:hAnsi="Times New Roman" w:cs="Times New Roman"/>
+          <w:sz w:val="24"/>
+          <w:szCs w:val="24"/>
+        </w:rPr>
+        <w:t xml:space="preserve">In fact, there are many pivotal moments in the relationship between the U.S., Western Europe and Russia, but those two stated will be the measure markers in which this paper conducts its research. More specifically, as the title states U.S. LNG exports to NATO countries is the focus. </w:t>
+      </w:r>
+    </w:p>
+    <w:p>
+      <w:pPr>
+        <w:spacing w:line="480" w:lineRule="auto"/>
+        <w:ind w:firstLine="720"/>
+        <w:rPr>
+          <w:rFonts w:ascii="Times New Roman" w:hAnsi="Times New Roman" w:cs="Times New Roman"/>
+          <w:sz w:val="24"/>
+          <w:szCs w:val="24"/>
+        </w:rPr>
+      </w:pPr>
+      <w:r>
+        <w:rPr>
+          <w:rFonts w:ascii="Times New Roman" w:hAnsi="Times New Roman" w:cs="Times New Roman"/>
+          <w:sz w:val="24"/>
+          <w:szCs w:val="24"/>
+        </w:rPr>
+        <w:t>In 2008 the EU 27 imported almost 38% of their natural gas from Russia.</w:t>
+      </w:r>
+      <w:r>
+        <w:rPr>
+          <w:rFonts w:ascii="Times New Roman" w:hAnsi="Times New Roman" w:cs="Times New Roman"/>
+          <w:sz w:val="24"/>
+          <w:szCs w:val="24"/>
+        </w:rPr>
+        <w:t xml:space="preserve"> During that year</w:t>
+      </w:r>
+      <w:r>
+        <w:rPr>
+          <w:rFonts w:ascii="Times New Roman" w:hAnsi="Times New Roman" w:cs="Times New Roman"/>
+          <w:sz w:val="24"/>
+          <w:szCs w:val="24"/>
+        </w:rPr>
+        <w:t>,</w:t>
+      </w:r>
+      <w:r>
+        <w:rPr>
+          <w:rFonts w:ascii="Times New Roman" w:hAnsi="Times New Roman" w:cs="Times New Roman"/>
+          <w:sz w:val="24"/>
+          <w:szCs w:val="24"/>
+        </w:rPr>
+        <w:t xml:space="preserve"> Richard Anderson from the Marshal Center forecasted that </w:t>
+      </w:r>
+      <w:r>
+        <w:rPr>
+          <w:rFonts w:ascii="Times New Roman" w:hAnsi="Times New Roman" w:cs="Times New Roman"/>
+          <w:sz w:val="24"/>
+          <w:szCs w:val="24"/>
+        </w:rPr>
+        <w:t xml:space="preserve">the </w:t>
+      </w:r>
+      <w:r>
+        <w:rPr>
+          <w:rFonts w:ascii="Times New Roman" w:hAnsi="Times New Roman" w:cs="Times New Roman"/>
+          <w:sz w:val="24"/>
+          <w:szCs w:val="24"/>
+        </w:rPr>
+        <w:t xml:space="preserve">percentage could even rise to 50-60% two decades </w:t>
+      </w:r>
+      <w:r>
+        <w:rPr>
+          <w:rFonts w:ascii="Times New Roman" w:hAnsi="Times New Roman" w:cs="Times New Roman"/>
+          <w:sz w:val="24"/>
+          <w:szCs w:val="24"/>
+        </w:rPr>
+        <w:t>later</w:t>
+      </w:r>
+      <w:r>
+        <w:rPr>
+          <w:rFonts w:ascii="Times New Roman" w:hAnsi="Times New Roman" w:cs="Times New Roman"/>
+          <w:sz w:val="24"/>
+          <w:szCs w:val="24"/>
+        </w:rPr>
+        <w:t>.</w:t>
+      </w:r>
+      <w:r>
+        <w:rPr>
+          <w:rStyle w:val="FootnoteReference"/>
+          <w:rFonts w:ascii="Times New Roman" w:hAnsi="Times New Roman" w:cs="Times New Roman"/>
+          <w:sz w:val="24"/>
+          <w:szCs w:val="24"/>
+        </w:rPr>
+        <w:footnoteReference w:id="1"/>
+      </w:r>
+      <w:r>
+        <w:rPr>
+          <w:rFonts w:ascii="Times New Roman" w:hAnsi="Times New Roman" w:cs="Times New Roman"/>
+          <w:sz w:val="24"/>
+          <w:szCs w:val="24"/>
+        </w:rPr>
+        <w:t xml:space="preserve"> </w:t>
+      </w:r>
+      <w:r>
+        <w:rPr>
+          <w:rFonts w:ascii="Times New Roman" w:hAnsi="Times New Roman" w:cs="Times New Roman"/>
+          <w:sz w:val="24"/>
+          <w:szCs w:val="24"/>
+        </w:rPr>
+        <w:t>H</w:t>
+      </w:r>
+      <w:r>
+        <w:rPr>
+          <w:rFonts w:ascii="Times New Roman" w:hAnsi="Times New Roman" w:cs="Times New Roman"/>
+          <w:sz w:val="24"/>
+          <w:szCs w:val="24"/>
+        </w:rPr>
+        <w:t>e wasn’t far off</w:t>
+      </w:r>
+      <w:r>
+        <w:rPr>
+          <w:rFonts w:ascii="Times New Roman" w:hAnsi="Times New Roman" w:cs="Times New Roman"/>
+          <w:sz w:val="24"/>
+          <w:szCs w:val="24"/>
+        </w:rPr>
+        <w:t>;</w:t>
+      </w:r>
+      <w:r>
+        <w:rPr>
+          <w:rFonts w:ascii="Times New Roman" w:hAnsi="Times New Roman" w:cs="Times New Roman"/>
+          <w:sz w:val="24"/>
+          <w:szCs w:val="24"/>
+        </w:rPr>
+        <w:t xml:space="preserve"> “</w:t>
+      </w:r>
+      <w:r>
+        <w:rPr>
+          <w:rFonts w:ascii="Times New Roman" w:hAnsi="Times New Roman" w:cs="Times New Roman"/>
+          <w:sz w:val="24"/>
+          <w:szCs w:val="24"/>
+        </w:rPr>
+        <w:t>i</w:t>
+      </w:r>
+      <w:r>
+        <w:rPr>
+          <w:rFonts w:ascii="Times New Roman" w:hAnsi="Times New Roman" w:cs="Times New Roman"/>
+          <w:sz w:val="24"/>
+          <w:szCs w:val="24"/>
+        </w:rPr>
+        <w:t>n 2021 the EU imported 155 billion cubic meters of natural gas from Russia, accounting for around 45% of EU gas imports and close to 40% of its total gas consumption.”</w:t>
+      </w:r>
+      <w:r>
+        <w:rPr>
+          <w:rStyle w:val="FootnoteReference"/>
+          <w:rFonts w:ascii="Times New Roman" w:hAnsi="Times New Roman" w:cs="Times New Roman"/>
+          <w:sz w:val="24"/>
+          <w:szCs w:val="24"/>
+        </w:rPr>
+        <w:footnoteReference w:id="2"/>
+      </w:r>
+      <w:r>
+        <w:rPr>
+          <w:rFonts w:ascii="Times New Roman" w:hAnsi="Times New Roman" w:cs="Times New Roman"/>
+          <w:sz w:val="24"/>
+          <w:szCs w:val="24"/>
+        </w:rPr>
+        <w:t xml:space="preserve"> This is important because Russia</w:t>
+      </w:r>
+      <w:r>
+        <w:rPr>
+          <w:rFonts w:ascii="Times New Roman" w:hAnsi="Times New Roman" w:cs="Times New Roman"/>
+          <w:sz w:val="24"/>
+          <w:szCs w:val="24"/>
+        </w:rPr>
+        <w:t>’s oil and gas industry makes up a significant portion of its GDP. The Moscow times even put the figure at 60% of GDP in March of 2019.</w:t>
+      </w:r>
+      <w:r>
+        <w:rPr>
+          <w:rStyle w:val="FootnoteReference"/>
+          <w:rFonts w:ascii="Times New Roman" w:hAnsi="Times New Roman" w:cs="Times New Roman"/>
+          <w:sz w:val="24"/>
+          <w:szCs w:val="24"/>
+        </w:rPr>
+        <w:footnoteReference w:id="3"/>
+      </w:r>
+      <w:r>
+        <w:rPr>
+          <w:rFonts w:ascii="Times New Roman" w:hAnsi="Times New Roman" w:cs="Times New Roman"/>
+          <w:sz w:val="24"/>
+          <w:szCs w:val="24"/>
+        </w:rPr>
+        <w:t xml:space="preserve"> The interdependency of this natural gas relationship has hamstringed Western Europe’s ability to implement effective sanctions.</w:t>
+      </w:r>
+    </w:p>
+    <w:p>
+      <w:pPr>
+        <w:spacing w:line="480" w:lineRule="auto"/>
+        <w:ind w:firstLine="720"/>
+        <w:rPr>
+          <w:rFonts w:ascii="Times New Roman" w:hAnsi="Times New Roman" w:cs="Times New Roman"/>
+          <w:sz w:val="24"/>
+          <w:szCs w:val="24"/>
+        </w:rPr>
+      </w:pPr>
+      <w:r>
+        <w:rPr>
+          <w:rFonts w:ascii="Times New Roman" w:hAnsi="Times New Roman" w:cs="Times New Roman"/>
+          <w:sz w:val="24"/>
+          <w:szCs w:val="24"/>
+        </w:rPr>
+        <w:t xml:space="preserve">While Western Europe currently pipes in natural Gas from Russia there are various other ways in which it can meet its current energy needs. To transport natural gas, it needs to be compressed into Liquified Natural Gas (LNG). Thankfully, the U.S. Shale Boom has provided the U.S. with an access of natural gas. Having gone from a net importer of natural gas to a net exporter of natural gas in recent years, opened the opportunity for the U.S. to supply Western </w:t>
+      </w:r>
+      <w:r>
+        <w:rPr>
+          <w:rFonts w:ascii="Times New Roman" w:hAnsi="Times New Roman" w:cs="Times New Roman"/>
+          <w:sz w:val="24"/>
+          <w:szCs w:val="24"/>
+        </w:rPr>
+        <w:lastRenderedPageBreak/>
+        <w:t xml:space="preserve">Europe with an alternative source. While market forces determine how much gas has been shipped from the U.S. to Europe, analyzing the current trends offers an insight into what the future might hold. </w:t>
+      </w:r>
+    </w:p>
+    <w:p>
+      <w:pPr>
+        <w:pStyle w:val="Style1"/>
+        <w:outlineLvl w:val="0"/>
+        <w:rPr>
+          <w:rFonts w:ascii="Times New Roman" w:hAnsi="Times New Roman" w:cs="Times New Roman"/>
+        </w:rPr>
+      </w:pPr>
+      <w:bookmarkStart w:id="1" w:name="_Toc105015288"/>
+      <w:r>
+        <w:rPr>
+          <w:rFonts w:ascii="Times New Roman" w:hAnsi="Times New Roman" w:cs="Times New Roman"/>
+        </w:rPr>
         <w:t>Research Question</w:t>
       </w:r>
-      <w:bookmarkEnd w:id="0"/>
+      <w:bookmarkEnd w:id="1"/>
     </w:p>
     <w:p>
       <w:pPr>
         <w:pStyle w:val="Style1"/>
+        <w:spacing w:line="480" w:lineRule="auto"/>
+        <w:ind w:firstLine="720"/>
         <w:rPr>
           <w:rFonts w:ascii="Times New Roman" w:hAnsi="Times New Roman" w:cs="Times New Roman"/>
           <w:color w:val="auto"/>
@@ -591,12 +1094,35 @@
           <w:szCs w:val="24"/>
           <w:shd w:val="clear" w:color="auto" w:fill="FFFFFF" w:themeFill="background1"/>
         </w:rPr>
-        <w:t>Introduction sentence</w:t>
+        <w:t>Has the U.S. started to export more LNG to NATO since Russia invaded Ukraine? What percentage of our LNG exports are being directed to NATO? Is that percentage increasing or decreasing?</w:t>
+      </w:r>
+      <w:r>
+        <w:rPr>
+          <w:rFonts w:ascii="Times New Roman" w:hAnsi="Times New Roman" w:cs="Times New Roman"/>
+          <w:color w:val="auto"/>
+          <w:sz w:val="24"/>
+          <w:szCs w:val="24"/>
+          <w:shd w:val="clear" w:color="auto" w:fill="FFFFFF" w:themeFill="background1"/>
+        </w:rPr>
+        <w:t xml:space="preserve"> </w:t>
       </w:r>
     </w:p>
     <w:p>
       <w:pPr>
         <w:pStyle w:val="Style1"/>
+      </w:pPr>
+      <w:r>
+        <w:rPr>
+          <w:rFonts w:ascii="Times New Roman" w:hAnsi="Times New Roman" w:cs="Times New Roman"/>
+        </w:rPr>
+        <w:t>Data</w:t>
+      </w:r>
+    </w:p>
+    <w:p>
+      <w:pPr>
+        <w:pStyle w:val="Style1"/>
+        <w:spacing w:line="480" w:lineRule="auto"/>
+        <w:ind w:firstLine="720"/>
         <w:rPr>
           <w:rFonts w:ascii="Times New Roman" w:hAnsi="Times New Roman" w:cs="Times New Roman"/>
           <w:color w:val="auto"/>
@@ -605,25 +1131,1245 @@
           <w:shd w:val="clear" w:color="auto" w:fill="FFFFFF" w:themeFill="background1"/>
         </w:rPr>
       </w:pPr>
-    </w:p>
+      <w:r>
+        <w:rPr>
+          <w:rFonts w:ascii="Times New Roman" w:hAnsi="Times New Roman" w:cs="Times New Roman"/>
+          <w:color w:val="auto"/>
+          <w:sz w:val="24"/>
+          <w:szCs w:val="24"/>
+          <w:shd w:val="clear" w:color="auto" w:fill="FFFFFF" w:themeFill="background1"/>
+        </w:rPr>
+        <w:t xml:space="preserve">The data to be explored for this research project comes from </w:t>
+      </w:r>
+      <w:r>
+        <w:rPr>
+          <w:rFonts w:ascii="Times New Roman" w:hAnsi="Times New Roman" w:cs="Times New Roman"/>
+          <w:color w:val="auto"/>
+          <w:sz w:val="24"/>
+          <w:szCs w:val="24"/>
+          <w:shd w:val="clear" w:color="auto" w:fill="FFFFFF" w:themeFill="background1"/>
+        </w:rPr>
+        <w:t>the U.S. Energy Information Administration. The EIA produces a monthly report that details U.S. Natural Gas Exports by country with volumes measured in Million Cubic Feet (MMCF)</w:t>
+      </w:r>
+      <w:r>
+        <w:rPr>
+          <w:rFonts w:ascii="Times New Roman" w:hAnsi="Times New Roman" w:cs="Times New Roman"/>
+          <w:color w:val="auto"/>
+          <w:sz w:val="24"/>
+          <w:szCs w:val="24"/>
+          <w:shd w:val="clear" w:color="auto" w:fill="FFFFFF" w:themeFill="background1"/>
+        </w:rPr>
+        <w:t xml:space="preserve"> at the following URL: </w:t>
+      </w:r>
+      <w:hyperlink r:id="rId9" w:history="1">
+        <w:r>
+          <w:rPr>
+            <w:rStyle w:val="Hyperlink"/>
+            <w:rFonts w:ascii="Times New Roman" w:hAnsi="Times New Roman" w:cs="Times New Roman"/>
+            <w:sz w:val="24"/>
+            <w:szCs w:val="24"/>
+            <w:shd w:val="clear" w:color="auto" w:fill="FFFFFF" w:themeFill="background1"/>
+          </w:rPr>
+          <w:t>https://www.eia.gov/dnav/ng/ng_move_expc_s1_m.htm</w:t>
+        </w:r>
+      </w:hyperlink>
+      <w:r>
+        <w:rPr>
+          <w:rFonts w:ascii="Times New Roman" w:hAnsi="Times New Roman" w:cs="Times New Roman"/>
+          <w:color w:val="auto"/>
+          <w:sz w:val="24"/>
+          <w:szCs w:val="24"/>
+          <w:shd w:val="clear" w:color="auto" w:fill="FFFFFF" w:themeFill="background1"/>
+        </w:rPr>
+        <w:t xml:space="preserve"> . This web page offers a 6-month view on its home page with various links to dive deeper into the metrics.</w:t>
+      </w:r>
+      <w:r>
+        <w:rPr>
+          <w:rStyle w:val="FootnoteReference"/>
+          <w:rFonts w:ascii="Times New Roman" w:hAnsi="Times New Roman" w:cs="Times New Roman"/>
+          <w:color w:val="auto"/>
+          <w:sz w:val="24"/>
+          <w:szCs w:val="24"/>
+          <w:shd w:val="clear" w:color="auto" w:fill="FFFFFF" w:themeFill="background1"/>
+        </w:rPr>
+        <w:footnoteReference w:id="4"/>
+      </w:r>
+    </w:p>
+    <w:p>
+      <w:pPr>
+        <w:spacing w:line="480" w:lineRule="auto"/>
+        <w:rPr>
+          <w:rFonts w:ascii="Times New Roman" w:eastAsiaTheme="majorEastAsia" w:hAnsi="Times New Roman" w:cs="Times New Roman"/>
+          <w:sz w:val="24"/>
+          <w:szCs w:val="24"/>
+          <w:shd w:val="clear" w:color="auto" w:fill="FFFFFF" w:themeFill="background1"/>
+        </w:rPr>
+      </w:pPr>
+      <w:r>
+        <w:rPr>
+          <w:rFonts w:ascii="Times New Roman" w:eastAsiaTheme="majorEastAsia" w:hAnsi="Times New Roman" w:cs="Times New Roman"/>
+          <w:sz w:val="24"/>
+          <w:szCs w:val="24"/>
+          <w:shd w:val="clear" w:color="auto" w:fill="FFFFFF" w:themeFill="background1"/>
+        </w:rPr>
+        <w:tab/>
+        <w:t>For this pro</w:t>
+      </w:r>
+      <w:r>
+        <w:rPr>
+          <w:rFonts w:ascii="Times New Roman" w:eastAsiaTheme="majorEastAsia" w:hAnsi="Times New Roman" w:cs="Times New Roman"/>
+          <w:sz w:val="24"/>
+          <w:szCs w:val="24"/>
+          <w:shd w:val="clear" w:color="auto" w:fill="FFFFFF" w:themeFill="background1"/>
+        </w:rPr>
+        <w:t xml:space="preserve">ject the data the Juypter notebook has been set up to extract the most recent </w:t>
+      </w:r>
+      <w:proofErr w:type="spellStart"/>
+      <w:r>
+        <w:rPr>
+          <w:rFonts w:ascii="Times New Roman" w:eastAsiaTheme="majorEastAsia" w:hAnsi="Times New Roman" w:cs="Times New Roman"/>
+          <w:sz w:val="24"/>
+          <w:szCs w:val="24"/>
+          <w:shd w:val="clear" w:color="auto" w:fill="FFFFFF" w:themeFill="background1"/>
+        </w:rPr>
+        <w:t>xls</w:t>
+      </w:r>
+      <w:proofErr w:type="spellEnd"/>
+      <w:r>
+        <w:rPr>
+          <w:rFonts w:ascii="Times New Roman" w:eastAsiaTheme="majorEastAsia" w:hAnsi="Times New Roman" w:cs="Times New Roman"/>
+          <w:sz w:val="24"/>
+          <w:szCs w:val="24"/>
+          <w:shd w:val="clear" w:color="auto" w:fill="FFFFFF" w:themeFill="background1"/>
+        </w:rPr>
+        <w:t xml:space="preserve"> data sheet that has been embedded onto the home page</w:t>
+      </w:r>
+      <w:r>
+        <w:rPr>
+          <w:rFonts w:ascii="Times New Roman" w:eastAsiaTheme="majorEastAsia" w:hAnsi="Times New Roman" w:cs="Times New Roman"/>
+          <w:sz w:val="24"/>
+          <w:szCs w:val="24"/>
+          <w:shd w:val="clear" w:color="auto" w:fill="FFFFFF" w:themeFill="background1"/>
+        </w:rPr>
+        <w:t>.</w:t>
+      </w:r>
+      <w:r>
+        <w:rPr>
+          <w:rFonts w:ascii="Times New Roman" w:eastAsiaTheme="majorEastAsia" w:hAnsi="Times New Roman" w:cs="Times New Roman"/>
+          <w:sz w:val="24"/>
+          <w:szCs w:val="24"/>
+          <w:shd w:val="clear" w:color="auto" w:fill="FFFFFF" w:themeFill="background1"/>
+        </w:rPr>
+        <w:t xml:space="preserve"> </w:t>
+      </w:r>
+      <w:r>
+        <w:rPr>
+          <w:rFonts w:ascii="Times New Roman" w:eastAsiaTheme="majorEastAsia" w:hAnsi="Times New Roman" w:cs="Times New Roman"/>
+          <w:sz w:val="24"/>
+          <w:szCs w:val="24"/>
+          <w:shd w:val="clear" w:color="auto" w:fill="FFFFFF" w:themeFill="background1"/>
+        </w:rPr>
+        <w:t xml:space="preserve">The webpage is accessed with selenium chromedriver. The driver file must be in the same folder as the notebook and must be </w:t>
+      </w:r>
+      <w:r>
+        <w:rPr>
+          <w:rFonts w:ascii="Times New Roman" w:eastAsiaTheme="majorEastAsia" w:hAnsi="Times New Roman" w:cs="Times New Roman"/>
+          <w:sz w:val="24"/>
+          <w:szCs w:val="24"/>
+          <w:shd w:val="clear" w:color="auto" w:fill="FFFFFF" w:themeFill="background1"/>
+        </w:rPr>
+        <w:t>a</w:t>
+      </w:r>
+      <w:r>
+        <w:rPr>
+          <w:rFonts w:ascii="Times New Roman" w:eastAsiaTheme="majorEastAsia" w:hAnsi="Times New Roman" w:cs="Times New Roman"/>
+          <w:sz w:val="24"/>
+          <w:szCs w:val="24"/>
+          <w:shd w:val="clear" w:color="auto" w:fill="FFFFFF" w:themeFill="background1"/>
+        </w:rPr>
+        <w:t xml:space="preserve"> version that corresponds to the version of chrome that is installed on the computer running the notebook. In this case the driver corresponds to Chrome Version 102.0.5005.62.</w:t>
+      </w:r>
+      <w:r>
+        <w:rPr>
+          <w:rStyle w:val="FootnoteReference"/>
+          <w:rFonts w:ascii="Times New Roman" w:eastAsiaTheme="majorEastAsia" w:hAnsi="Times New Roman" w:cs="Times New Roman"/>
+          <w:sz w:val="24"/>
+          <w:szCs w:val="24"/>
+          <w:shd w:val="clear" w:color="auto" w:fill="FFFFFF" w:themeFill="background1"/>
+        </w:rPr>
+        <w:footnoteReference w:id="5"/>
+      </w:r>
+      <w:r>
+        <w:rPr>
+          <w:rFonts w:ascii="Times New Roman" w:eastAsiaTheme="majorEastAsia" w:hAnsi="Times New Roman" w:cs="Times New Roman"/>
+          <w:sz w:val="24"/>
+          <w:szCs w:val="24"/>
+          <w:shd w:val="clear" w:color="auto" w:fill="FFFFFF" w:themeFill="background1"/>
+        </w:rPr>
+        <w:t xml:space="preserve"> </w:t>
+      </w:r>
+      <w:r>
+        <w:rPr>
+          <w:rFonts w:ascii="Times New Roman" w:eastAsiaTheme="majorEastAsia" w:hAnsi="Times New Roman" w:cs="Times New Roman"/>
+          <w:sz w:val="24"/>
+          <w:szCs w:val="24"/>
+          <w:shd w:val="clear" w:color="auto" w:fill="FFFFFF" w:themeFill="background1"/>
+        </w:rPr>
+        <w:t>When running the notebook, the user is prompted to select a file in which to save the excel file with the name “NG_MOVE_EXPC_S1_M.xls”.</w:t>
+      </w:r>
+    </w:p>
+    <w:p>
+      <w:pPr>
+        <w:spacing w:line="480" w:lineRule="auto"/>
+        <w:rPr>
+          <w:rFonts w:ascii="Times New Roman" w:eastAsiaTheme="majorEastAsia" w:hAnsi="Times New Roman" w:cs="Times New Roman"/>
+          <w:sz w:val="24"/>
+          <w:szCs w:val="24"/>
+          <w:shd w:val="clear" w:color="auto" w:fill="FFFFFF" w:themeFill="background1"/>
+        </w:rPr>
+      </w:pPr>
+      <w:r>
+        <w:rPr>
+          <w:rFonts w:ascii="Times New Roman" w:eastAsiaTheme="majorEastAsia" w:hAnsi="Times New Roman" w:cs="Times New Roman"/>
+          <w:sz w:val="24"/>
+          <w:szCs w:val="24"/>
+          <w:shd w:val="clear" w:color="auto" w:fill="FFFFFF" w:themeFill="background1"/>
+        </w:rPr>
+        <w:lastRenderedPageBreak/>
+        <w:tab/>
+        <w:t>This fil</w:t>
+      </w:r>
+      <w:r>
+        <w:rPr>
+          <w:rFonts w:ascii="Times New Roman" w:eastAsiaTheme="majorEastAsia" w:hAnsi="Times New Roman" w:cs="Times New Roman"/>
+          <w:sz w:val="24"/>
+          <w:szCs w:val="24"/>
+          <w:shd w:val="clear" w:color="auto" w:fill="FFFFFF" w:themeFill="background1"/>
+        </w:rPr>
+        <w:t>e</w:t>
+      </w:r>
+      <w:r>
+        <w:rPr>
+          <w:rFonts w:ascii="Times New Roman" w:eastAsiaTheme="majorEastAsia" w:hAnsi="Times New Roman" w:cs="Times New Roman"/>
+          <w:sz w:val="24"/>
+          <w:szCs w:val="24"/>
+          <w:shd w:val="clear" w:color="auto" w:fill="FFFFFF" w:themeFill="background1"/>
+        </w:rPr>
+        <w:t xml:space="preserve"> contains U.S. Natural Gas Exports from January 1973 up to February 2022 at the time of this report being written. There are three different sheets. The first being an overview containing contact information and report release dates. The second sheet contains export columns and the third being export prices. </w:t>
+      </w:r>
+      <w:r>
+        <w:rPr>
+          <w:rFonts w:ascii="Times New Roman" w:eastAsiaTheme="majorEastAsia" w:hAnsi="Times New Roman" w:cs="Times New Roman"/>
+          <w:sz w:val="24"/>
+          <w:szCs w:val="24"/>
+          <w:shd w:val="clear" w:color="auto" w:fill="FFFFFF" w:themeFill="background1"/>
+        </w:rPr>
+        <w:t xml:space="preserve">The second sheet </w:t>
+      </w:r>
+      <w:r>
+        <w:rPr>
+          <w:rFonts w:ascii="Times New Roman" w:eastAsiaTheme="majorEastAsia" w:hAnsi="Times New Roman" w:cs="Times New Roman"/>
+          <w:sz w:val="24"/>
+          <w:szCs w:val="24"/>
+          <w:shd w:val="clear" w:color="auto" w:fill="FFFFFF" w:themeFill="background1"/>
+        </w:rPr>
+        <w:t xml:space="preserve">which is </w:t>
+      </w:r>
+      <w:r>
+        <w:rPr>
+          <w:rFonts w:ascii="Times New Roman" w:eastAsiaTheme="majorEastAsia" w:hAnsi="Times New Roman" w:cs="Times New Roman"/>
+          <w:sz w:val="24"/>
+          <w:szCs w:val="24"/>
+          <w:shd w:val="clear" w:color="auto" w:fill="FFFFFF" w:themeFill="background1"/>
+        </w:rPr>
+        <w:t xml:space="preserve">used </w:t>
+      </w:r>
+      <w:r>
+        <w:rPr>
+          <w:rFonts w:ascii="Times New Roman" w:eastAsiaTheme="majorEastAsia" w:hAnsi="Times New Roman" w:cs="Times New Roman"/>
+          <w:sz w:val="24"/>
+          <w:szCs w:val="24"/>
+          <w:shd w:val="clear" w:color="auto" w:fill="FFFFFF" w:themeFill="background1"/>
+        </w:rPr>
+        <w:t>for this project</w:t>
+      </w:r>
+      <w:r>
+        <w:rPr>
+          <w:rFonts w:ascii="Times New Roman" w:eastAsiaTheme="majorEastAsia" w:hAnsi="Times New Roman" w:cs="Times New Roman"/>
+          <w:sz w:val="24"/>
+          <w:szCs w:val="24"/>
+          <w:shd w:val="clear" w:color="auto" w:fill="FFFFFF" w:themeFill="background1"/>
+        </w:rPr>
+        <w:t xml:space="preserve"> contains metrics on every U.S. export to every country and by which transportation method. It should be noted that most of the fields remain null until around August 2015. </w:t>
+      </w:r>
+    </w:p>
+    <w:p>
+      <w:pPr>
+        <w:spacing w:line="480" w:lineRule="auto"/>
+        <w:rPr>
+          <w:rFonts w:ascii="Times New Roman" w:eastAsiaTheme="majorEastAsia" w:hAnsi="Times New Roman" w:cs="Times New Roman"/>
+          <w:sz w:val="24"/>
+          <w:szCs w:val="24"/>
+          <w:shd w:val="clear" w:color="auto" w:fill="FFFFFF" w:themeFill="background1"/>
+        </w:rPr>
+      </w:pPr>
+      <w:r>
+        <w:rPr>
+          <w:rFonts w:ascii="Times New Roman" w:eastAsiaTheme="majorEastAsia" w:hAnsi="Times New Roman" w:cs="Times New Roman"/>
+          <w:sz w:val="24"/>
+          <w:szCs w:val="24"/>
+          <w:shd w:val="clear" w:color="auto" w:fill="FFFFFF" w:themeFill="background1"/>
+        </w:rPr>
+        <w:tab/>
+        <w:t xml:space="preserve">The baseline of exports for the U.S. is to both Canada and Mexico via Pipeline. </w:t>
+      </w:r>
+      <w:proofErr w:type="gramStart"/>
+      <w:r>
+        <w:rPr>
+          <w:rFonts w:ascii="Times New Roman" w:eastAsiaTheme="majorEastAsia" w:hAnsi="Times New Roman" w:cs="Times New Roman"/>
+          <w:sz w:val="24"/>
+          <w:szCs w:val="24"/>
+          <w:shd w:val="clear" w:color="auto" w:fill="FFFFFF" w:themeFill="background1"/>
+        </w:rPr>
+        <w:t>All of</w:t>
+      </w:r>
+      <w:proofErr w:type="gramEnd"/>
+      <w:r>
+        <w:rPr>
+          <w:rFonts w:ascii="Times New Roman" w:eastAsiaTheme="majorEastAsia" w:hAnsi="Times New Roman" w:cs="Times New Roman"/>
+          <w:sz w:val="24"/>
+          <w:szCs w:val="24"/>
+          <w:shd w:val="clear" w:color="auto" w:fill="FFFFFF" w:themeFill="background1"/>
+        </w:rPr>
+        <w:t xml:space="preserve"> the columns that possess null values, only possess nulls in earlier dates. Once a metric is recorded there are no intermediary nulls. The only exclusion is for U.S. Liquefied Natural Gas Exports to China where the U.S. exported 1127 mcf in May of 2011 and then not again until July 2016. It is for this reason that I have assumed that all the null values mean that the exports quantify as 0.</w:t>
+      </w:r>
+    </w:p>
+    <w:p>
+      <w:pPr>
+        <w:pStyle w:val="Style1"/>
+        <w:rPr>
+          <w:rFonts w:ascii="Times New Roman" w:hAnsi="Times New Roman" w:cs="Times New Roman"/>
+          <w:sz w:val="24"/>
+          <w:szCs w:val="24"/>
+        </w:rPr>
+      </w:pPr>
+      <w:r>
+        <w:rPr>
+          <w:rFonts w:ascii="Times New Roman" w:hAnsi="Times New Roman" w:cs="Times New Roman"/>
+        </w:rPr>
+        <w:t>Data Cleaning</w:t>
+      </w:r>
+      <w:r>
+        <w:rPr>
+          <w:rFonts w:ascii="Times New Roman" w:hAnsi="Times New Roman" w:cs="Times New Roman"/>
+        </w:rPr>
+        <w:br/>
+      </w:r>
+    </w:p>
+    <w:p>
+      <w:pPr>
+        <w:spacing w:line="480" w:lineRule="auto"/>
+        <w:rPr>
+          <w:rFonts w:ascii="Times New Roman" w:eastAsiaTheme="majorEastAsia" w:hAnsi="Times New Roman" w:cs="Times New Roman"/>
+          <w:sz w:val="24"/>
+          <w:szCs w:val="24"/>
+          <w:shd w:val="clear" w:color="auto" w:fill="FFFFFF" w:themeFill="background1"/>
+        </w:rPr>
+      </w:pPr>
+      <w:r>
+        <w:rPr>
+          <w:rFonts w:eastAsiaTheme="majorEastAsia"/>
+          <w:shd w:val="clear" w:color="auto" w:fill="FFFFFF" w:themeFill="background1"/>
+        </w:rPr>
+        <w:tab/>
+      </w:r>
+      <w:r>
+        <w:rPr>
+          <w:rFonts w:ascii="Times New Roman" w:eastAsiaTheme="majorEastAsia" w:hAnsi="Times New Roman" w:cs="Times New Roman"/>
+          <w:sz w:val="24"/>
+          <w:szCs w:val="24"/>
+          <w:shd w:val="clear" w:color="auto" w:fill="FFFFFF" w:themeFill="background1"/>
+        </w:rPr>
+        <w:t>After the file is imported</w:t>
+      </w:r>
+      <w:r>
+        <w:rPr>
+          <w:rFonts w:ascii="Times New Roman" w:eastAsiaTheme="majorEastAsia" w:hAnsi="Times New Roman" w:cs="Times New Roman"/>
+          <w:sz w:val="24"/>
+          <w:szCs w:val="24"/>
+          <w:shd w:val="clear" w:color="auto" w:fill="FFFFFF" w:themeFill="background1"/>
+        </w:rPr>
+        <w:t xml:space="preserve"> the table on sheet 1 is printed out to display the data’s basic descriptions such as: Description, # of series, frequency, and latest date uploaded. This is accomplished using a basic panda </w:t>
+      </w:r>
+      <w:proofErr w:type="spellStart"/>
+      <w:r>
+        <w:rPr>
+          <w:rFonts w:ascii="Times New Roman" w:eastAsiaTheme="majorEastAsia" w:hAnsi="Times New Roman" w:cs="Times New Roman"/>
+          <w:sz w:val="24"/>
+          <w:szCs w:val="24"/>
+          <w:shd w:val="clear" w:color="auto" w:fill="FFFFFF" w:themeFill="background1"/>
+        </w:rPr>
+        <w:t>iloc</w:t>
+      </w:r>
+      <w:proofErr w:type="spellEnd"/>
+      <w:r>
+        <w:rPr>
+          <w:rFonts w:ascii="Times New Roman" w:eastAsiaTheme="majorEastAsia" w:hAnsi="Times New Roman" w:cs="Times New Roman"/>
+          <w:sz w:val="24"/>
+          <w:szCs w:val="24"/>
+          <w:shd w:val="clear" w:color="auto" w:fill="FFFFFF" w:themeFill="background1"/>
+        </w:rPr>
+        <w:t xml:space="preserve">. A function called </w:t>
+      </w:r>
+      <w:proofErr w:type="spellStart"/>
+      <w:r>
+        <w:rPr>
+          <w:rFonts w:ascii="Times New Roman" w:eastAsiaTheme="majorEastAsia" w:hAnsi="Times New Roman" w:cs="Times New Roman"/>
+          <w:sz w:val="24"/>
+          <w:szCs w:val="24"/>
+          <w:shd w:val="clear" w:color="auto" w:fill="FFFFFF" w:themeFill="background1"/>
+        </w:rPr>
+        <w:t>LNG_Scrubber</w:t>
+      </w:r>
+      <w:proofErr w:type="spellEnd"/>
+      <w:r>
+        <w:rPr>
+          <w:rFonts w:ascii="Times New Roman" w:eastAsiaTheme="majorEastAsia" w:hAnsi="Times New Roman" w:cs="Times New Roman"/>
+          <w:sz w:val="24"/>
+          <w:szCs w:val="24"/>
+          <w:shd w:val="clear" w:color="auto" w:fill="FFFFFF" w:themeFill="background1"/>
+        </w:rPr>
+        <w:t xml:space="preserve"> is created and takes in a data frame, an “others” option, and “</w:t>
+      </w:r>
+      <w:proofErr w:type="spellStart"/>
+      <w:r>
+        <w:rPr>
+          <w:rFonts w:ascii="Times New Roman" w:eastAsiaTheme="majorEastAsia" w:hAnsi="Times New Roman" w:cs="Times New Roman"/>
+          <w:sz w:val="24"/>
+          <w:szCs w:val="24"/>
+          <w:shd w:val="clear" w:color="auto" w:fill="FFFFFF" w:themeFill="background1"/>
+        </w:rPr>
+        <w:t>na_graph</w:t>
+      </w:r>
+      <w:proofErr w:type="spellEnd"/>
+      <w:r>
+        <w:rPr>
+          <w:rFonts w:ascii="Times New Roman" w:eastAsiaTheme="majorEastAsia" w:hAnsi="Times New Roman" w:cs="Times New Roman"/>
+          <w:sz w:val="24"/>
+          <w:szCs w:val="24"/>
+          <w:shd w:val="clear" w:color="auto" w:fill="FFFFFF" w:themeFill="background1"/>
+        </w:rPr>
+        <w:t xml:space="preserve">” option. The </w:t>
+      </w:r>
+      <w:proofErr w:type="gramStart"/>
+      <w:r>
+        <w:rPr>
+          <w:rFonts w:ascii="Times New Roman" w:eastAsiaTheme="majorEastAsia" w:hAnsi="Times New Roman" w:cs="Times New Roman"/>
+          <w:sz w:val="24"/>
+          <w:szCs w:val="24"/>
+          <w:shd w:val="clear" w:color="auto" w:fill="FFFFFF" w:themeFill="background1"/>
+        </w:rPr>
+        <w:t>“others”</w:t>
+      </w:r>
+      <w:proofErr w:type="gramEnd"/>
+      <w:r>
+        <w:rPr>
+          <w:rFonts w:ascii="Times New Roman" w:eastAsiaTheme="majorEastAsia" w:hAnsi="Times New Roman" w:cs="Times New Roman"/>
+          <w:sz w:val="24"/>
+          <w:szCs w:val="24"/>
+          <w:shd w:val="clear" w:color="auto" w:fill="FFFFFF" w:themeFill="background1"/>
+        </w:rPr>
+        <w:t xml:space="preserve"> options enables the user to toggle between scrubbing data for exports to Japan, Israel, China, Russia, Taiwan and South Korea or exports to NATO countries. </w:t>
+      </w:r>
+      <w:r>
+        <w:rPr>
+          <w:rFonts w:ascii="Times New Roman" w:eastAsiaTheme="majorEastAsia" w:hAnsi="Times New Roman" w:cs="Times New Roman"/>
+          <w:sz w:val="24"/>
+          <w:szCs w:val="24"/>
+          <w:shd w:val="clear" w:color="auto" w:fill="FFFFFF" w:themeFill="background1"/>
+        </w:rPr>
+        <w:t xml:space="preserve">While the research question is primarily looking at NATO exports, it is always interesting to see how the U.S. is exporting to other countries of strategic importance. The </w:t>
+      </w:r>
+      <w:proofErr w:type="spellStart"/>
+      <w:r>
+        <w:rPr>
+          <w:rFonts w:ascii="Times New Roman" w:eastAsiaTheme="majorEastAsia" w:hAnsi="Times New Roman" w:cs="Times New Roman"/>
+          <w:sz w:val="24"/>
+          <w:szCs w:val="24"/>
+          <w:shd w:val="clear" w:color="auto" w:fill="FFFFFF" w:themeFill="background1"/>
+        </w:rPr>
+        <w:t>na_graph</w:t>
+      </w:r>
+      <w:proofErr w:type="spellEnd"/>
+      <w:r>
+        <w:rPr>
+          <w:rFonts w:ascii="Times New Roman" w:eastAsiaTheme="majorEastAsia" w:hAnsi="Times New Roman" w:cs="Times New Roman"/>
+          <w:sz w:val="24"/>
+          <w:szCs w:val="24"/>
+          <w:shd w:val="clear" w:color="auto" w:fill="FFFFFF" w:themeFill="background1"/>
+        </w:rPr>
+        <w:t xml:space="preserve"> it option allows for the user to visualize post scrubbing </w:t>
+      </w:r>
+      <w:proofErr w:type="spellStart"/>
+      <w:r>
+        <w:rPr>
+          <w:rFonts w:ascii="Times New Roman" w:eastAsiaTheme="majorEastAsia" w:hAnsi="Times New Roman" w:cs="Times New Roman"/>
+          <w:sz w:val="24"/>
+          <w:szCs w:val="24"/>
+          <w:shd w:val="clear" w:color="auto" w:fill="FFFFFF" w:themeFill="background1"/>
+        </w:rPr>
+        <w:t>NaN</w:t>
+      </w:r>
+      <w:proofErr w:type="spellEnd"/>
+      <w:r>
+        <w:rPr>
+          <w:rFonts w:ascii="Times New Roman" w:eastAsiaTheme="majorEastAsia" w:hAnsi="Times New Roman" w:cs="Times New Roman"/>
+          <w:sz w:val="24"/>
+          <w:szCs w:val="24"/>
+          <w:shd w:val="clear" w:color="auto" w:fill="FFFFFF" w:themeFill="background1"/>
+        </w:rPr>
+        <w:t xml:space="preserve"> values to ensure that they have been appropriately delt with. </w:t>
+      </w:r>
+    </w:p>
+    <w:p>
+      <w:pPr>
+        <w:spacing w:line="480" w:lineRule="auto"/>
+        <w:rPr>
+          <w:rFonts w:ascii="Times New Roman" w:eastAsiaTheme="majorEastAsia" w:hAnsi="Times New Roman" w:cs="Times New Roman"/>
+          <w:sz w:val="24"/>
+          <w:szCs w:val="24"/>
+          <w:shd w:val="clear" w:color="auto" w:fill="FFFFFF" w:themeFill="background1"/>
+        </w:rPr>
+      </w:pPr>
+      <w:r>
+        <w:rPr>
+          <w:rFonts w:ascii="Times New Roman" w:eastAsiaTheme="majorEastAsia" w:hAnsi="Times New Roman" w:cs="Times New Roman"/>
+          <w:sz w:val="24"/>
+          <w:szCs w:val="24"/>
+          <w:shd w:val="clear" w:color="auto" w:fill="FFFFFF" w:themeFill="background1"/>
+        </w:rPr>
+        <w:lastRenderedPageBreak/>
+        <w:tab/>
+        <w:t xml:space="preserve">The first actions that the LNG Scrubber enacts is displaying the head of the data so that the user can get a raw view of the file. The top two rows are dropped, and the column names are set to their real values. The date column is converted to datetime and set as the index. A blank column list is then generated so that it may be populated. </w:t>
+      </w:r>
+    </w:p>
+    <w:p>
+      <w:pPr>
+        <w:spacing w:line="480" w:lineRule="auto"/>
+        <w:rPr>
+          <w:rFonts w:ascii="Times New Roman" w:eastAsiaTheme="majorEastAsia" w:hAnsi="Times New Roman" w:cs="Times New Roman"/>
+          <w:sz w:val="24"/>
+          <w:szCs w:val="24"/>
+          <w:shd w:val="clear" w:color="auto" w:fill="FFFFFF" w:themeFill="background1"/>
+        </w:rPr>
+      </w:pPr>
+      <w:r>
+        <w:rPr>
+          <w:rFonts w:ascii="Times New Roman" w:eastAsiaTheme="majorEastAsia" w:hAnsi="Times New Roman" w:cs="Times New Roman"/>
+          <w:sz w:val="24"/>
+          <w:szCs w:val="24"/>
+          <w:shd w:val="clear" w:color="auto" w:fill="FFFFFF" w:themeFill="background1"/>
+        </w:rPr>
+        <w:tab/>
+        <w:t xml:space="preserve">The function’s main purpose resides inside two for loops. These loops </w:t>
+      </w:r>
+      <w:r>
+        <w:rPr>
+          <w:rFonts w:ascii="Times New Roman" w:eastAsiaTheme="majorEastAsia" w:hAnsi="Times New Roman" w:cs="Times New Roman"/>
+          <w:sz w:val="24"/>
+          <w:szCs w:val="24"/>
+          <w:shd w:val="clear" w:color="auto" w:fill="FFFFFF" w:themeFill="background1"/>
+        </w:rPr>
+        <w:t>go</w:t>
+      </w:r>
+      <w:r>
+        <w:rPr>
+          <w:rFonts w:ascii="Times New Roman" w:eastAsiaTheme="majorEastAsia" w:hAnsi="Times New Roman" w:cs="Times New Roman"/>
+          <w:sz w:val="24"/>
+          <w:szCs w:val="24"/>
+          <w:shd w:val="clear" w:color="auto" w:fill="FFFFFF" w:themeFill="background1"/>
+        </w:rPr>
+        <w:t xml:space="preserve"> through all the column names and determines if they are in the list of countries that is to be analyzed (as set by the “others” input) and by </w:t>
+      </w:r>
+      <w:r>
+        <w:rPr>
+          <w:rFonts w:ascii="Times New Roman" w:eastAsiaTheme="majorEastAsia" w:hAnsi="Times New Roman" w:cs="Times New Roman"/>
+          <w:sz w:val="24"/>
+          <w:szCs w:val="24"/>
+          <w:shd w:val="clear" w:color="auto" w:fill="FFFFFF" w:themeFill="background1"/>
+        </w:rPr>
+        <w:t>whether</w:t>
+      </w:r>
+      <w:r>
+        <w:rPr>
+          <w:rFonts w:ascii="Times New Roman" w:eastAsiaTheme="majorEastAsia" w:hAnsi="Times New Roman" w:cs="Times New Roman"/>
+          <w:sz w:val="24"/>
+          <w:szCs w:val="24"/>
+          <w:shd w:val="clear" w:color="auto" w:fill="FFFFFF" w:themeFill="background1"/>
+        </w:rPr>
+        <w:t xml:space="preserve"> the column’s name includes </w:t>
+      </w:r>
+      <w:r>
+        <w:rPr>
+          <w:rFonts w:ascii="Times New Roman" w:eastAsiaTheme="majorEastAsia" w:hAnsi="Times New Roman" w:cs="Times New Roman"/>
+          <w:sz w:val="24"/>
+          <w:szCs w:val="24"/>
+          <w:shd w:val="clear" w:color="auto" w:fill="FFFFFF" w:themeFill="background1"/>
+        </w:rPr>
+        <w:t xml:space="preserve">‘to’, </w:t>
+      </w:r>
+      <w:proofErr w:type="spellStart"/>
+      <w:r>
+        <w:rPr>
+          <w:rFonts w:ascii="Times New Roman" w:eastAsiaTheme="majorEastAsia" w:hAnsi="Times New Roman" w:cs="Times New Roman"/>
+          <w:sz w:val="24"/>
+          <w:szCs w:val="24"/>
+          <w:shd w:val="clear" w:color="auto" w:fill="FFFFFF" w:themeFill="background1"/>
+        </w:rPr>
+        <w:t>‘Re</w:t>
+      </w:r>
+      <w:proofErr w:type="spellEnd"/>
+      <w:r>
+        <w:rPr>
+          <w:rFonts w:ascii="Times New Roman" w:eastAsiaTheme="majorEastAsia" w:hAnsi="Times New Roman" w:cs="Times New Roman"/>
+          <w:sz w:val="24"/>
+          <w:szCs w:val="24"/>
+          <w:shd w:val="clear" w:color="auto" w:fill="FFFFFF" w:themeFill="background1"/>
+        </w:rPr>
+        <w:t xml:space="preserve">-Exports’, ‘Truck’, ‘Vessel’. The if statement is set up to </w:t>
+      </w:r>
+      <w:r>
+        <w:rPr>
+          <w:rFonts w:ascii="Times New Roman" w:eastAsiaTheme="majorEastAsia" w:hAnsi="Times New Roman" w:cs="Times New Roman"/>
+          <w:sz w:val="24"/>
+          <w:szCs w:val="24"/>
+          <w:shd w:val="clear" w:color="auto" w:fill="FFFFFF" w:themeFill="background1"/>
+        </w:rPr>
+        <w:t>exclude all countries not in the target list and all columns that do not contain Vessel. The one exception being U.S. Total export metrics. These were kept so that percentages of exports could be calculated. While the columns are being collected, the appropriate columns are being cast as type float64.</w:t>
+      </w:r>
+    </w:p>
+    <w:p>
+      <w:pPr>
+        <w:spacing w:line="480" w:lineRule="auto"/>
+        <w:rPr>
+          <w:rFonts w:eastAsiaTheme="majorEastAsia"/>
+          <w:sz w:val="32"/>
+          <w:szCs w:val="32"/>
+        </w:rPr>
+      </w:pPr>
+      <w:r>
+        <w:rPr>
+          <w:rFonts w:eastAsiaTheme="majorEastAsia"/>
+          <w:sz w:val="32"/>
+          <w:szCs w:val="32"/>
+        </w:rPr>
+        <w:drawing>
+          <wp:inline distT="0" distB="0" distL="0" distR="0" wp14:anchorId="1669049F" wp14:editId="545C0CAD">
+            <wp:extent cx="5943600" cy="974725"/>
+            <wp:effectExtent l="0" t="0" r="0" b="0"/>
+            <wp:docPr id="4" name="Picture 4"/>
+            <wp:cNvGraphicFramePr>
+              <a:graphicFrameLocks xmlns:a="http://schemas.openxmlformats.org/drawingml/2006/main" noChangeAspect="1"/>
+            </wp:cNvGraphicFramePr>
+            <a:graphic xmlns:a="http://schemas.openxmlformats.org/drawingml/2006/main">
+              <a:graphicData uri="http://schemas.openxmlformats.org/drawingml/2006/picture">
+                <pic:pic xmlns:pic="http://schemas.openxmlformats.org/drawingml/2006/picture">
+                  <pic:nvPicPr>
+                    <pic:cNvPr id="1" name=""/>
+                    <pic:cNvPicPr/>
+                  </pic:nvPicPr>
+                  <pic:blipFill>
+                    <a:blip r:embed="rId10"/>
+                    <a:stretch>
+                      <a:fillRect/>
+                    </a:stretch>
+                  </pic:blipFill>
+                  <pic:spPr>
+                    <a:xfrm>
+                      <a:off x="0" y="0"/>
+                      <a:ext cx="5943600" cy="974725"/>
+                    </a:xfrm>
+                    <a:prstGeom prst="rect">
+                      <a:avLst/>
+                    </a:prstGeom>
+                  </pic:spPr>
+                </pic:pic>
+              </a:graphicData>
+            </a:graphic>
+          </wp:inline>
+        </w:drawing>
+      </w:r>
+    </w:p>
+    <w:p>
+      <w:pPr>
+        <w:spacing w:line="480" w:lineRule="auto"/>
+        <w:ind w:firstLine="720"/>
+        <w:rPr>
+          <w:rFonts w:ascii="Times New Roman" w:eastAsiaTheme="majorEastAsia" w:hAnsi="Times New Roman" w:cs="Times New Roman"/>
+          <w:sz w:val="24"/>
+          <w:szCs w:val="24"/>
+          <w:shd w:val="clear" w:color="auto" w:fill="FFFFFF" w:themeFill="background1"/>
+        </w:rPr>
+      </w:pPr>
+      <w:r>
+        <w:rPr>
+          <w:rFonts w:ascii="Times New Roman" w:eastAsiaTheme="majorEastAsia" w:hAnsi="Times New Roman" w:cs="Times New Roman"/>
+          <w:sz w:val="24"/>
+          <w:szCs w:val="24"/>
+          <w:shd w:val="clear" w:color="auto" w:fill="FFFFFF" w:themeFill="background1"/>
+        </w:rPr>
+        <w:t>After</w:t>
+      </w:r>
+      <w:r>
+        <w:rPr>
+          <w:rFonts w:ascii="Times New Roman" w:eastAsiaTheme="majorEastAsia" w:hAnsi="Times New Roman" w:cs="Times New Roman"/>
+          <w:sz w:val="24"/>
+          <w:szCs w:val="24"/>
+          <w:shd w:val="clear" w:color="auto" w:fill="FFFFFF" w:themeFill="background1"/>
+        </w:rPr>
+        <w:t xml:space="preserve"> the appropriate columns have been selected, the data frame is truncated to only include dates beyond </w:t>
+      </w:r>
+      <w:r>
+        <w:rPr>
+          <w:rFonts w:ascii="Times New Roman" w:eastAsiaTheme="majorEastAsia" w:hAnsi="Times New Roman" w:cs="Times New Roman"/>
+          <w:sz w:val="24"/>
+          <w:szCs w:val="24"/>
+          <w:shd w:val="clear" w:color="auto" w:fill="FFFFFF" w:themeFill="background1"/>
+        </w:rPr>
+        <w:t>January</w:t>
+      </w:r>
+      <w:r>
+        <w:rPr>
+          <w:rFonts w:ascii="Times New Roman" w:eastAsiaTheme="majorEastAsia" w:hAnsi="Times New Roman" w:cs="Times New Roman"/>
+          <w:sz w:val="24"/>
+          <w:szCs w:val="24"/>
+          <w:shd w:val="clear" w:color="auto" w:fill="FFFFFF" w:themeFill="background1"/>
+        </w:rPr>
+        <w:t xml:space="preserve"> 1</w:t>
+      </w:r>
+      <w:r>
+        <w:rPr>
+          <w:rFonts w:ascii="Times New Roman" w:eastAsiaTheme="majorEastAsia" w:hAnsi="Times New Roman" w:cs="Times New Roman"/>
+          <w:sz w:val="24"/>
+          <w:szCs w:val="24"/>
+          <w:shd w:val="clear" w:color="auto" w:fill="FFFFFF" w:themeFill="background1"/>
+          <w:vertAlign w:val="superscript"/>
+        </w:rPr>
+        <w:t>st</w:t>
+      </w:r>
+      <w:r>
+        <w:rPr>
+          <w:rFonts w:ascii="Times New Roman" w:eastAsiaTheme="majorEastAsia" w:hAnsi="Times New Roman" w:cs="Times New Roman"/>
+          <w:sz w:val="24"/>
+          <w:szCs w:val="24"/>
+          <w:shd w:val="clear" w:color="auto" w:fill="FFFFFF" w:themeFill="background1"/>
+        </w:rPr>
+        <w:t>, 201</w:t>
+      </w:r>
+      <w:r>
+        <w:rPr>
+          <w:rFonts w:ascii="Times New Roman" w:eastAsiaTheme="majorEastAsia" w:hAnsi="Times New Roman" w:cs="Times New Roman"/>
+          <w:sz w:val="24"/>
+          <w:szCs w:val="24"/>
+          <w:shd w:val="clear" w:color="auto" w:fill="FFFFFF" w:themeFill="background1"/>
+        </w:rPr>
+        <w:t>7</w:t>
+      </w:r>
+      <w:r>
+        <w:rPr>
+          <w:rFonts w:ascii="Times New Roman" w:eastAsiaTheme="majorEastAsia" w:hAnsi="Times New Roman" w:cs="Times New Roman"/>
+          <w:sz w:val="24"/>
+          <w:szCs w:val="24"/>
+          <w:shd w:val="clear" w:color="auto" w:fill="FFFFFF" w:themeFill="background1"/>
+        </w:rPr>
+        <w:t>. This date represents a point in time where the U.S. ramps up its natural gas exports</w:t>
+      </w:r>
+      <w:r>
+        <w:rPr>
+          <w:rFonts w:ascii="Times New Roman" w:eastAsiaTheme="majorEastAsia" w:hAnsi="Times New Roman" w:cs="Times New Roman"/>
+          <w:sz w:val="24"/>
+          <w:szCs w:val="24"/>
+          <w:shd w:val="clear" w:color="auto" w:fill="FFFFFF" w:themeFill="background1"/>
+        </w:rPr>
+        <w:t xml:space="preserve"> and allows for a clean graph.</w:t>
+      </w:r>
+      <w:r>
+        <w:rPr>
+          <w:rFonts w:ascii="Times New Roman" w:eastAsiaTheme="majorEastAsia" w:hAnsi="Times New Roman" w:cs="Times New Roman"/>
+          <w:sz w:val="24"/>
+          <w:szCs w:val="24"/>
+          <w:shd w:val="clear" w:color="auto" w:fill="FFFFFF" w:themeFill="background1"/>
+        </w:rPr>
+        <w:t xml:space="preserve"> All null values are set to 0 as it is assumed that the null value represents no natural exports during this time. A heatmap of null values is then printed to help display this transformation. For extra measures a description is printed out to display Dtypes and columns that have been selected.</w:t>
+      </w:r>
+      <w:r>
+        <w:rPr>
+          <w:rFonts w:ascii="Times New Roman" w:eastAsiaTheme="majorEastAsia" w:hAnsi="Times New Roman" w:cs="Times New Roman"/>
+          <w:sz w:val="24"/>
+          <w:szCs w:val="24"/>
+          <w:shd w:val="clear" w:color="auto" w:fill="FFFFFF" w:themeFill="background1"/>
+        </w:rPr>
+        <w:t xml:space="preserve"> A “</w:t>
+      </w:r>
+      <w:proofErr w:type="spellStart"/>
+      <w:r>
+        <w:rPr>
+          <w:rFonts w:ascii="Times New Roman" w:eastAsiaTheme="majorEastAsia" w:hAnsi="Times New Roman" w:cs="Times New Roman"/>
+          <w:sz w:val="24"/>
+          <w:szCs w:val="24"/>
+          <w:shd w:val="clear" w:color="auto" w:fill="FFFFFF" w:themeFill="background1"/>
+        </w:rPr>
+        <w:t>graphit</w:t>
+      </w:r>
+      <w:proofErr w:type="spellEnd"/>
+      <w:r>
+        <w:rPr>
+          <w:rFonts w:ascii="Times New Roman" w:eastAsiaTheme="majorEastAsia" w:hAnsi="Times New Roman" w:cs="Times New Roman"/>
+          <w:sz w:val="24"/>
+          <w:szCs w:val="24"/>
+          <w:shd w:val="clear" w:color="auto" w:fill="FFFFFF" w:themeFill="background1"/>
+        </w:rPr>
+        <w:t xml:space="preserve">” function is then created to help display graphs of the </w:t>
+      </w:r>
+      <w:proofErr w:type="spellStart"/>
+      <w:r>
+        <w:rPr>
+          <w:rFonts w:ascii="Times New Roman" w:eastAsiaTheme="majorEastAsia" w:hAnsi="Times New Roman" w:cs="Times New Roman"/>
+          <w:sz w:val="24"/>
+          <w:szCs w:val="24"/>
+          <w:shd w:val="clear" w:color="auto" w:fill="FFFFFF" w:themeFill="background1"/>
+        </w:rPr>
+        <w:t>dataframe</w:t>
+      </w:r>
+      <w:proofErr w:type="spellEnd"/>
+      <w:r>
+        <w:rPr>
+          <w:rFonts w:ascii="Times New Roman" w:eastAsiaTheme="majorEastAsia" w:hAnsi="Times New Roman" w:cs="Times New Roman"/>
+          <w:sz w:val="24"/>
+          <w:szCs w:val="24"/>
+          <w:shd w:val="clear" w:color="auto" w:fill="FFFFFF" w:themeFill="background1"/>
+        </w:rPr>
+        <w:t xml:space="preserve"> as it continues to get adjusted. The first graph of which displays U.S. Exports to NATO Countries.</w:t>
+      </w:r>
+    </w:p>
+    <w:p>
+      <w:pPr>
+        <w:spacing w:line="480" w:lineRule="auto"/>
+        <w:jc w:val="center"/>
+        <w:rPr>
+          <w:rFonts w:ascii="Times New Roman" w:eastAsiaTheme="majorEastAsia" w:hAnsi="Times New Roman" w:cs="Times New Roman"/>
+          <w:sz w:val="24"/>
+          <w:szCs w:val="24"/>
+          <w:shd w:val="clear" w:color="auto" w:fill="FFFFFF" w:themeFill="background1"/>
+        </w:rPr>
+      </w:pPr>
+      <w:r>
+        <w:rPr>
+          <w:rFonts w:ascii="Times New Roman" w:eastAsiaTheme="majorEastAsia" w:hAnsi="Times New Roman" w:cs="Times New Roman"/>
+          <w:sz w:val="24"/>
+          <w:szCs w:val="24"/>
+          <w:shd w:val="clear" w:color="auto" w:fill="FFFFFF" w:themeFill="background1"/>
+        </w:rPr>
+        <w:lastRenderedPageBreak/>
+        <w:drawing>
+          <wp:inline distT="0" distB="0" distL="0" distR="0" wp14:anchorId="4A84C787" wp14:editId="3BBFC362">
+            <wp:extent cx="5943600" cy="4552315"/>
+            <wp:effectExtent l="0" t="0" r="0" b="635"/>
+            <wp:docPr id="7" name="Picture 7"/>
+            <wp:cNvGraphicFramePr>
+              <a:graphicFrameLocks xmlns:a="http://schemas.openxmlformats.org/drawingml/2006/main" noChangeAspect="1"/>
+            </wp:cNvGraphicFramePr>
+            <a:graphic xmlns:a="http://schemas.openxmlformats.org/drawingml/2006/main">
+              <a:graphicData uri="http://schemas.openxmlformats.org/drawingml/2006/picture">
+                <pic:pic xmlns:pic="http://schemas.openxmlformats.org/drawingml/2006/picture">
+                  <pic:nvPicPr>
+                    <pic:cNvPr id="1" name=""/>
+                    <pic:cNvPicPr/>
+                  </pic:nvPicPr>
+                  <pic:blipFill>
+                    <a:blip r:embed="rId11"/>
+                    <a:stretch>
+                      <a:fillRect/>
+                    </a:stretch>
+                  </pic:blipFill>
+                  <pic:spPr>
+                    <a:xfrm>
+                      <a:off x="0" y="0"/>
+                      <a:ext cx="5943600" cy="4552315"/>
+                    </a:xfrm>
+                    <a:prstGeom prst="rect">
+                      <a:avLst/>
+                    </a:prstGeom>
+                  </pic:spPr>
+                </pic:pic>
+              </a:graphicData>
+            </a:graphic>
+          </wp:inline>
+        </w:drawing>
+      </w:r>
+    </w:p>
+    <w:p>
+      <w:pPr>
+        <w:spacing w:line="480" w:lineRule="auto"/>
+        <w:rPr>
+          <w:rFonts w:ascii="Times New Roman" w:eastAsiaTheme="majorEastAsia" w:hAnsi="Times New Roman" w:cs="Times New Roman"/>
+          <w:sz w:val="24"/>
+          <w:szCs w:val="24"/>
+          <w:shd w:val="clear" w:color="auto" w:fill="FFFFFF" w:themeFill="background1"/>
+        </w:rPr>
+      </w:pPr>
+      <w:r>
+        <w:rPr>
+          <w:rFonts w:ascii="Times New Roman" w:eastAsiaTheme="majorEastAsia" w:hAnsi="Times New Roman" w:cs="Times New Roman"/>
+          <w:sz w:val="24"/>
+          <w:szCs w:val="24"/>
+          <w:shd w:val="clear" w:color="auto" w:fill="FFFFFF" w:themeFill="background1"/>
+        </w:rPr>
+        <w:t xml:space="preserve">At first glance there is an alarming dip </w:t>
+      </w:r>
+      <w:r>
+        <w:rPr>
+          <w:rFonts w:ascii="Times New Roman" w:eastAsiaTheme="majorEastAsia" w:hAnsi="Times New Roman" w:cs="Times New Roman"/>
+          <w:sz w:val="24"/>
+          <w:szCs w:val="24"/>
+          <w:shd w:val="clear" w:color="auto" w:fill="FFFFFF" w:themeFill="background1"/>
+        </w:rPr>
+        <w:t xml:space="preserve">in the </w:t>
+      </w:r>
+      <w:r>
+        <w:rPr>
+          <w:rFonts w:ascii="Times New Roman" w:eastAsiaTheme="majorEastAsia" w:hAnsi="Times New Roman" w:cs="Times New Roman"/>
+          <w:sz w:val="24"/>
+          <w:szCs w:val="24"/>
+          <w:shd w:val="clear" w:color="auto" w:fill="FFFFFF" w:themeFill="background1"/>
+        </w:rPr>
+        <w:t xml:space="preserve">data caused by covid. This dip </w:t>
+      </w:r>
+    </w:p>
+    <w:p>
+      <w:pPr>
+        <w:spacing w:line="480" w:lineRule="auto"/>
+        <w:ind w:firstLine="720"/>
+        <w:rPr>
+          <w:rFonts w:ascii="Times New Roman" w:eastAsiaTheme="majorEastAsia" w:hAnsi="Times New Roman" w:cs="Times New Roman"/>
+          <w:sz w:val="24"/>
+          <w:szCs w:val="24"/>
+          <w:shd w:val="clear" w:color="auto" w:fill="FFFFFF" w:themeFill="background1"/>
+        </w:rPr>
+      </w:pPr>
+    </w:p>
+    <w:p>
+      <w:pPr>
+        <w:spacing w:line="480" w:lineRule="auto"/>
+        <w:ind w:firstLine="720"/>
+        <w:rPr>
+          <w:rFonts w:ascii="Times New Roman" w:eastAsiaTheme="majorEastAsia" w:hAnsi="Times New Roman" w:cs="Times New Roman"/>
+          <w:sz w:val="24"/>
+          <w:szCs w:val="24"/>
+          <w:shd w:val="clear" w:color="auto" w:fill="FFFFFF" w:themeFill="background1"/>
+        </w:rPr>
+      </w:pPr>
+    </w:p>
+    <w:p>
+      <w:pPr>
+        <w:pStyle w:val="Heading1"/>
+      </w:pPr>
+    </w:p>
+    <w:p>
+      <w:pPr>
+        <w:pStyle w:val="Heading1"/>
+      </w:pPr>
+    </w:p>
+    <w:p>
+      <w:pPr>
+        <w:pStyle w:val="Heading1"/>
+      </w:pPr>
+    </w:p>
+    <w:p>
+      <w:pPr>
+        <w:rPr>
+          <w:rFonts w:asciiTheme="majorHAnsi" w:eastAsiaTheme="majorEastAsia" w:hAnsiTheme="majorHAnsi" w:cstheme="majorBidi"/>
+          <w:color w:val="2F5496" w:themeColor="accent1" w:themeShade="BF"/>
+          <w:sz w:val="32"/>
+          <w:szCs w:val="32"/>
+        </w:rPr>
+      </w:pPr>
+      <w:r>
+        <w:br w:type="page"/>
+      </w:r>
+    </w:p>
+    <w:p>
+      <w:pPr>
+        <w:pStyle w:val="Heading1"/>
+      </w:pPr>
+    </w:p>
+    <w:bookmarkStart w:id="2" w:name="_Toc105015290" w:displacedByCustomXml="next"/>
+    <w:sdt>
+      <w:sdtPr>
+        <w:id w:val="-1042901162"/>
+        <w:docPartObj>
+          <w:docPartGallery w:val="Bibliographies"/>
+          <w:docPartUnique/>
+        </w:docPartObj>
+      </w:sdtPr>
+      <w:sdtEndPr>
+        <w:rPr>
+          <w:rFonts w:asciiTheme="minorHAnsi" w:eastAsiaTheme="minorHAnsi" w:hAnsiTheme="minorHAnsi" w:cstheme="minorBidi"/>
+          <w:color w:val="auto"/>
+          <w:sz w:val="22"/>
+          <w:szCs w:val="22"/>
+        </w:rPr>
+      </w:sdtEndPr>
+      <w:sdtContent>
+        <w:p>
+          <w:pPr>
+            <w:pStyle w:val="Heading1"/>
+            <w:rPr>
+              <w:rFonts w:ascii="Times New Roman" w:hAnsi="Times New Roman" w:cs="Times New Roman"/>
+              <w:color w:val="8B2332"/>
+            </w:rPr>
+          </w:pPr>
+          <w:r>
+            <w:rPr>
+              <w:rFonts w:ascii="Times New Roman" w:hAnsi="Times New Roman" w:cs="Times New Roman"/>
+              <w:color w:val="8B2332"/>
+            </w:rPr>
+            <w:t>Bibliography</w:t>
+          </w:r>
+          <w:bookmarkEnd w:id="2"/>
+        </w:p>
+        <w:sdt>
+          <w:sdtPr>
+            <w:id w:val="111145805"/>
+            <w:bibliography/>
+          </w:sdtPr>
+          <w:sdtContent>
+            <w:p>
+              <w:pPr>
+                <w:pStyle w:val="Bibliography"/>
+                <w:ind w:left="720" w:hanging="720"/>
+                <w:rPr>
+                  <w:noProof/>
+                  <w:sz w:val="24"/>
+                  <w:szCs w:val="24"/>
+                </w:rPr>
+              </w:pPr>
+              <w:r>
+                <w:fldChar w:fldCharType="begin"/>
+              </w:r>
+              <w:r>
+                <w:instrText xml:space="preserve"> BIBLIOGRAPHY </w:instrText>
+              </w:r>
+              <w:r>
+                <w:fldChar w:fldCharType="separate"/>
+              </w:r>
+              <w:r>
+                <w:rPr>
+                  <w:noProof/>
+                </w:rPr>
+                <w:t xml:space="preserve">Anderson, R. J. (2008, September). </w:t>
+              </w:r>
+              <w:r>
+                <w:rPr>
+                  <w:i/>
+                  <w:iCs/>
+                  <w:noProof/>
+                </w:rPr>
+                <w:t>Europe's Dependence on Russian Natural Gas: Perspectives and Recommendations for a Long-term Strategy</w:t>
+              </w:r>
+              <w:r>
+                <w:rPr>
+                  <w:noProof/>
+                </w:rPr>
+                <w:t>. Retrieved from George C. Marshall Europen Center for Security Studies: https://www.marshallcenter.org/de/node/1276</w:t>
+              </w:r>
+            </w:p>
+            <w:p>
+              <w:pPr>
+                <w:pStyle w:val="Bibliography"/>
+                <w:ind w:left="720" w:hanging="720"/>
+                <w:rPr>
+                  <w:noProof/>
+                </w:rPr>
+              </w:pPr>
+              <w:r>
+                <w:rPr>
+                  <w:i/>
+                  <w:iCs/>
+                  <w:noProof/>
+                </w:rPr>
+                <w:t>Downloads</w:t>
+              </w:r>
+              <w:r>
+                <w:rPr>
+                  <w:noProof/>
+                </w:rPr>
+                <w:t>. (n.d.). Retrieved from ChromeDriver - WebDriver for CHrome: https://chromedriver.chromium.org/downloads</w:t>
+              </w:r>
+            </w:p>
+            <w:p>
+              <w:pPr>
+                <w:pStyle w:val="Bibliography"/>
+                <w:ind w:left="720" w:hanging="720"/>
+                <w:rPr>
+                  <w:noProof/>
+                </w:rPr>
+              </w:pPr>
+              <w:r>
+                <w:rPr>
+                  <w:noProof/>
+                </w:rPr>
+                <w:t xml:space="preserve">IEA. (2022, March 3). </w:t>
+              </w:r>
+              <w:r>
+                <w:rPr>
+                  <w:i/>
+                  <w:iCs/>
+                  <w:noProof/>
+                </w:rPr>
+                <w:t>A 10-Point Plan to Reduce the European Union's Reliance on Russian Natural Gas</w:t>
+              </w:r>
+              <w:r>
+                <w:rPr>
+                  <w:noProof/>
+                </w:rPr>
+                <w:t>. Retrieved from International Energy Agency: https://www.iea.org/reports/a-10-point-plan-to-reduce-the-european-unions-reliance-on-russian-natural-gas</w:t>
+              </w:r>
+            </w:p>
+            <w:p>
+              <w:pPr>
+                <w:pStyle w:val="Bibliography"/>
+                <w:ind w:left="720" w:hanging="720"/>
+                <w:rPr>
+                  <w:noProof/>
+                </w:rPr>
+              </w:pPr>
+              <w:r>
+                <w:rPr>
+                  <w:i/>
+                  <w:iCs/>
+                  <w:noProof/>
+                </w:rPr>
+                <w:t>LNG Monthly 2022</w:t>
+              </w:r>
+              <w:r>
+                <w:rPr>
+                  <w:noProof/>
+                </w:rPr>
+                <w:t>. (2022, May 16). Retrieved from Office of Fossil Energy and Carbon Management: https://www.energy.gov/fecm/articles/lng-monthly-2022</w:t>
+              </w:r>
+            </w:p>
+            <w:p>
+              <w:pPr>
+                <w:pStyle w:val="Bibliography"/>
+                <w:ind w:left="720" w:hanging="720"/>
+                <w:rPr>
+                  <w:noProof/>
+                </w:rPr>
+              </w:pPr>
+              <w:r>
+                <w:rPr>
+                  <w:i/>
+                  <w:iCs/>
+                  <w:noProof/>
+                </w:rPr>
+                <w:t>Russia's Natural Resources Valued at 60% of GDP</w:t>
+              </w:r>
+              <w:r>
+                <w:rPr>
+                  <w:noProof/>
+                </w:rPr>
+                <w:t>. (2019, March 14). Retrieved from The Moscow Times: https://www.themoscowtimes.com/2019/03/14/russias-natural-resources-valued-at-60-of-gdp-a64800</w:t>
+              </w:r>
+            </w:p>
+            <w:p>
+              <w:pPr>
+                <w:pStyle w:val="Bibliography"/>
+                <w:ind w:left="720" w:hanging="720"/>
+                <w:rPr>
+                  <w:noProof/>
+                </w:rPr>
+              </w:pPr>
+              <w:r>
+                <w:rPr>
+                  <w:i/>
+                  <w:iCs/>
+                  <w:noProof/>
+                </w:rPr>
+                <w:t>U.S. Natural Gas Exports and Re-Exports by Country</w:t>
+              </w:r>
+              <w:r>
+                <w:rPr>
+                  <w:noProof/>
+                </w:rPr>
+                <w:t>. (2022, 5 31). Retrieved from U.S. energy Information Administration: https://www.eia.gov/dnav/ng/ng_move_expc_s1_m.htm</w:t>
+              </w:r>
+            </w:p>
+            <w:p>
+              <w:r>
+                <w:rPr>
+                  <w:b/>
+                  <w:bCs/>
+                  <w:noProof/>
+                </w:rPr>
+                <w:fldChar w:fldCharType="end"/>
+              </w:r>
+            </w:p>
+          </w:sdtContent>
+        </w:sdt>
+      </w:sdtContent>
+    </w:sdt>
     <w:p/>
     <w:p>
       <w:pPr>
-        <w:pStyle w:val="Heading1"/>
-      </w:pPr>
-      <w:r>
-        <w:t>Data</w:t>
-      </w:r>
-    </w:p>
-    <w:p/>
-    <w:p/>
-    <w:p>
-      <w:pPr>
         <w:pStyle w:val="Style1"/>
       </w:pPr>
-      <w:r>
-        <w:lastRenderedPageBreak/>
-        <w:t>Data Cleaning</w:t>
+      <w:sdt>
+        <w:sdtPr>
+          <w:id w:val="777457830"/>
+          <w:citation/>
+        </w:sdtPr>
+        <w:sdtContent>
+          <w:r>
+            <w:fldChar w:fldCharType="begin"/>
+          </w:r>
+          <w:r>
+            <w:instrText xml:space="preserve"> CITATION Ric081 \l 1033 </w:instrText>
+          </w:r>
+          <w:r>
+            <w:fldChar w:fldCharType="separate"/>
+          </w:r>
+          <w:r>
+            <w:rPr>
+              <w:noProof/>
+            </w:rPr>
+            <w:t>(Anderson, 2008)</w:t>
+          </w:r>
+          <w:r>
+            <w:fldChar w:fldCharType="end"/>
+          </w:r>
+        </w:sdtContent>
+      </w:sdt>
+      <w:r>
+        <w:t xml:space="preserve"> </w:t>
+      </w:r>
+      <w:r>
+        <w:t>hallcenter.org/de/node/1276</w:t>
+      </w:r>
+      <w:r>
+        <w:fldChar w:fldCharType="begin"/>
+      </w:r>
+      <w:r>
+        <w:instrText xml:space="preserve"> TA \l "</w:instrText>
+      </w:r>
+      <w:r>
+        <w:instrText>Results</w:instrText>
+      </w:r>
+      <w:r>
+        <w:instrText xml:space="preserve">" \s "Results" \c 1 </w:instrText>
+      </w:r>
+      <w:r>
+        <w:fldChar w:fldCharType="end"/>
       </w:r>
     </w:p>
     <w:p>
@@ -631,209 +2377,8 @@
         <w:pStyle w:val="Style1"/>
       </w:pPr>
     </w:p>
-    <w:p>
-      <w:pPr>
-        <w:pStyle w:val="Style1"/>
-      </w:pPr>
-    </w:p>
-    <w:p>
-      <w:pPr>
-        <w:pStyle w:val="Style1"/>
-      </w:pPr>
-    </w:p>
-    <w:p>
-      <w:pPr>
-        <w:pStyle w:val="Style1"/>
-      </w:pPr>
-    </w:p>
-    <w:p>
-      <w:pPr>
-        <w:pStyle w:val="Style1"/>
-      </w:pPr>
-    </w:p>
-    <w:p>
-      <w:pPr>
-        <w:pStyle w:val="Style1"/>
-      </w:pPr>
-    </w:p>
-    <w:p>
-      <w:pPr>
-        <w:pStyle w:val="Style1"/>
-      </w:pPr>
-    </w:p>
-    <w:p>
-      <w:pPr>
-        <w:pStyle w:val="Style1"/>
-      </w:pPr>
-    </w:p>
-    <w:p>
-      <w:pPr>
-        <w:pStyle w:val="Style1"/>
-      </w:pPr>
-    </w:p>
-    <w:p>
-      <w:pPr>
-        <w:pStyle w:val="Style1"/>
-      </w:pPr>
-    </w:p>
-    <w:p>
-      <w:pPr>
-        <w:pStyle w:val="Style1"/>
-      </w:pPr>
-    </w:p>
-    <w:p>
-      <w:pPr>
-        <w:pStyle w:val="Style1"/>
-      </w:pPr>
-    </w:p>
-    <w:p>
-      <w:pPr>
-        <w:pStyle w:val="Style1"/>
-      </w:pPr>
-    </w:p>
-    <w:p>
-      <w:pPr>
-        <w:pStyle w:val="Style1"/>
-      </w:pPr>
-    </w:p>
-    <w:p>
-      <w:pPr>
-        <w:pStyle w:val="Style1"/>
-      </w:pPr>
-    </w:p>
-    <w:p>
-      <w:pPr>
-        <w:pStyle w:val="Style1"/>
-      </w:pPr>
-    </w:p>
-    <w:p>
-      <w:pPr>
-        <w:pStyle w:val="Style1"/>
-      </w:pPr>
-    </w:p>
-    <w:p>
-      <w:pPr>
-        <w:pStyle w:val="Style1"/>
-      </w:pPr>
-      <w:r>
-        <w:t>Model Fitting</w:t>
-      </w:r>
-    </w:p>
-    <w:p>
-      <w:pPr>
-        <w:pStyle w:val="Style1"/>
-      </w:pPr>
-    </w:p>
-    <w:p>
-      <w:pPr>
-        <w:pStyle w:val="Style1"/>
-      </w:pPr>
-    </w:p>
-    <w:p>
-      <w:pPr>
-        <w:pStyle w:val="Style1"/>
-      </w:pPr>
-    </w:p>
-    <w:p>
-      <w:pPr>
-        <w:pStyle w:val="Style1"/>
-      </w:pPr>
-    </w:p>
-    <w:p>
-      <w:pPr>
-        <w:pStyle w:val="Style1"/>
-      </w:pPr>
-    </w:p>
-    <w:p>
-      <w:pPr>
-        <w:pStyle w:val="Style1"/>
-      </w:pPr>
-    </w:p>
-    <w:p>
-      <w:pPr>
-        <w:pStyle w:val="Style1"/>
-      </w:pPr>
-    </w:p>
-    <w:p>
-      <w:pPr>
-        <w:pStyle w:val="Style1"/>
-      </w:pPr>
-    </w:p>
-    <w:p>
-      <w:pPr>
-        <w:pStyle w:val="Style1"/>
-      </w:pPr>
-    </w:p>
-    <w:p>
-      <w:pPr>
-        <w:pStyle w:val="Style1"/>
-      </w:pPr>
-    </w:p>
-    <w:p>
-      <w:pPr>
-        <w:pStyle w:val="Style1"/>
-      </w:pPr>
-    </w:p>
-    <w:p>
-      <w:pPr>
-        <w:pStyle w:val="Style1"/>
-      </w:pPr>
-    </w:p>
-    <w:p>
-      <w:pPr>
-        <w:pStyle w:val="Style1"/>
-      </w:pPr>
-    </w:p>
-    <w:p>
-      <w:pPr>
-        <w:pStyle w:val="Style1"/>
-      </w:pPr>
-    </w:p>
-    <w:p>
-      <w:pPr>
-        <w:pStyle w:val="Style1"/>
-      </w:pPr>
-    </w:p>
-    <w:p>
-      <w:pPr>
-        <w:pStyle w:val="Style1"/>
-      </w:pPr>
-    </w:p>
-    <w:p>
-      <w:pPr>
-        <w:pStyle w:val="Style1"/>
-      </w:pPr>
-    </w:p>
-    <w:p>
-      <w:pPr>
-        <w:pStyle w:val="Style1"/>
-      </w:pPr>
-    </w:p>
-    <w:p>
-      <w:pPr>
-        <w:pStyle w:val="Style1"/>
-      </w:pPr>
-      <w:r>
-        <w:t>Resul</w:t>
-      </w:r>
-      <w:r>
-        <w:fldChar w:fldCharType="begin"/>
-      </w:r>
-      <w:r>
-        <w:instrText xml:space="preserve"> TA \l "</w:instrText>
-      </w:r>
-      <w:r>
-        <w:instrText>Results</w:instrText>
-      </w:r>
-      <w:r>
-        <w:instrText xml:space="preserve">" \s "Results" \c 1 </w:instrText>
-      </w:r>
-      <w:r>
-        <w:fldChar w:fldCharType="end"/>
-      </w:r>
-    </w:p>
     <w:sectPr>
-      <w:footerReference w:type="default" r:id="rId9"/>
+      <w:footerReference w:type="default" r:id="rId12"/>
       <w:pgSz w:w="12240" w:h="15840"/>
       <w:pgMar w:top="1440" w:right="1440" w:bottom="1440" w:left="1440" w:header="720" w:footer="720" w:gutter="0"/>
       <w:cols w:space="720"/>
@@ -941,6 +2486,216 @@
       <w:r>
         <w:continuationSeparator/>
       </w:r>
+    </w:p>
+  </w:footnote>
+  <w:footnote w:id="1">
+    <w:p>
+      <w:pPr>
+        <w:pStyle w:val="FootnoteText"/>
+      </w:pPr>
+      <w:r>
+        <w:rPr>
+          <w:rStyle w:val="FootnoteReference"/>
+        </w:rPr>
+        <w:footnoteRef/>
+      </w:r>
+      <w:r>
+        <w:t xml:space="preserve"> </w:t>
+      </w:r>
+      <w:sdt>
+        <w:sdtPr>
+          <w:id w:val="1949497175"/>
+          <w:citation/>
+        </w:sdtPr>
+        <w:sdtContent>
+          <w:r>
+            <w:fldChar w:fldCharType="begin"/>
+          </w:r>
+          <w:r>
+            <w:instrText xml:space="preserve"> CITATION Ric081 \l 1033 </w:instrText>
+          </w:r>
+          <w:r>
+            <w:fldChar w:fldCharType="separate"/>
+          </w:r>
+          <w:r>
+            <w:rPr>
+              <w:noProof/>
+            </w:rPr>
+            <w:t>(Anderson, 2008)</w:t>
+          </w:r>
+          <w:r>
+            <w:fldChar w:fldCharType="end"/>
+          </w:r>
+        </w:sdtContent>
+      </w:sdt>
+    </w:p>
+  </w:footnote>
+  <w:footnote w:id="2">
+    <w:p>
+      <w:pPr>
+        <w:pStyle w:val="FootnoteText"/>
+      </w:pPr>
+      <w:r>
+        <w:rPr>
+          <w:rStyle w:val="FootnoteReference"/>
+        </w:rPr>
+        <w:footnoteRef/>
+      </w:r>
+      <w:r>
+        <w:t xml:space="preserve"> </w:t>
+      </w:r>
+      <w:sdt>
+        <w:sdtPr>
+          <w:id w:val="-147139058"/>
+          <w:citation/>
+        </w:sdtPr>
+        <w:sdtContent>
+          <w:r>
+            <w:fldChar w:fldCharType="begin"/>
+          </w:r>
+          <w:r>
+            <w:instrText xml:space="preserve"> CITATION A1022 \l 1033 </w:instrText>
+          </w:r>
+          <w:r>
+            <w:fldChar w:fldCharType="separate"/>
+          </w:r>
+          <w:r>
+            <w:rPr>
+              <w:noProof/>
+            </w:rPr>
+            <w:t>(IEA, 2022)</w:t>
+          </w:r>
+          <w:r>
+            <w:fldChar w:fldCharType="end"/>
+          </w:r>
+        </w:sdtContent>
+      </w:sdt>
+    </w:p>
+  </w:footnote>
+  <w:footnote w:id="3">
+    <w:p>
+      <w:pPr>
+        <w:pStyle w:val="FootnoteText"/>
+      </w:pPr>
+      <w:r>
+        <w:rPr>
+          <w:rStyle w:val="FootnoteReference"/>
+        </w:rPr>
+        <w:footnoteRef/>
+      </w:r>
+      <w:r>
+        <w:t xml:space="preserve"> </w:t>
+      </w:r>
+      <w:sdt>
+        <w:sdtPr>
+          <w:id w:val="2082863788"/>
+          <w:citation/>
+        </w:sdtPr>
+        <w:sdtContent>
+          <w:r>
+            <w:fldChar w:fldCharType="begin"/>
+          </w:r>
+          <w:r>
+            <w:instrText xml:space="preserve"> CITATION Rus19 \l 1033 </w:instrText>
+          </w:r>
+          <w:r>
+            <w:fldChar w:fldCharType="separate"/>
+          </w:r>
+          <w:r>
+            <w:rPr>
+              <w:noProof/>
+            </w:rPr>
+            <w:t>(Russia's Natural Resources Valued at 60% of GDP, 2019)</w:t>
+          </w:r>
+          <w:r>
+            <w:fldChar w:fldCharType="end"/>
+          </w:r>
+        </w:sdtContent>
+      </w:sdt>
+    </w:p>
+  </w:footnote>
+  <w:footnote w:id="4">
+    <w:p>
+      <w:pPr>
+        <w:pStyle w:val="FootnoteText"/>
+      </w:pPr>
+      <w:r>
+        <w:rPr>
+          <w:rStyle w:val="FootnoteReference"/>
+        </w:rPr>
+        <w:footnoteRef/>
+      </w:r>
+      <w:r>
+        <w:t xml:space="preserve"> </w:t>
+      </w:r>
+      <w:sdt>
+        <w:sdtPr>
+          <w:id w:val="394865808"/>
+          <w:citation/>
+        </w:sdtPr>
+        <w:sdtContent>
+          <w:r>
+            <w:fldChar w:fldCharType="begin"/>
+          </w:r>
+          <w:r>
+            <w:instrText xml:space="preserve"> CITATION USN22 \l 1033 </w:instrText>
+          </w:r>
+          <w:r>
+            <w:fldChar w:fldCharType="separate"/>
+          </w:r>
+          <w:r>
+            <w:rPr>
+              <w:noProof/>
+            </w:rPr>
+            <w:t>(U.S. Natural Gas Exports and Re-Exports by Country, 2022)</w:t>
+          </w:r>
+          <w:r>
+            <w:fldChar w:fldCharType="end"/>
+          </w:r>
+        </w:sdtContent>
+      </w:sdt>
+    </w:p>
+  </w:footnote>
+  <w:footnote w:id="5">
+    <w:p>
+      <w:pPr>
+        <w:pStyle w:val="FootnoteText"/>
+      </w:pPr>
+      <w:r>
+        <w:rPr>
+          <w:rStyle w:val="FootnoteReference"/>
+        </w:rPr>
+        <w:footnoteRef/>
+      </w:r>
+      <w:r>
+        <w:t xml:space="preserve"> </w:t>
+      </w:r>
+      <w:sdt>
+        <w:sdtPr>
+          <w:id w:val="292105567"/>
+          <w:citation/>
+        </w:sdtPr>
+        <w:sdtContent>
+          <w:r>
+            <w:fldChar w:fldCharType="begin"/>
+          </w:r>
+          <w:r>
+            <w:instrText xml:space="preserve"> CITATION Dow \l 1033 </w:instrText>
+          </w:r>
+          <w:r>
+            <w:fldChar w:fldCharType="separate"/>
+          </w:r>
+          <w:r>
+            <w:rPr>
+              <w:noProof/>
+            </w:rPr>
+            <w:t>(Downloads, n.d.)</w:t>
+          </w:r>
+          <w:r>
+            <w:fldChar w:fldCharType="end"/>
+          </w:r>
+        </w:sdtContent>
+      </w:sdt>
     </w:p>
   </w:footnote>
 </w:footnotes>
@@ -1546,6 +3301,22 @@
       <w:color w:val="8B2332"/>
     </w:rPr>
   </w:style>
+  <w:style w:type="paragraph" w:styleId="FootnoteText">
+    <w:name w:val="footnote text"/>
+    <w:basedOn w:val="Normal"/>
+    <w:link w:val="FootnoteTextChar"/>
+    <w:uiPriority w:val="99"/>
+    <w:semiHidden/>
+    <w:unhideWhenUsed/>
+    <w:rsid w:val="00F92AE6"/>
+    <w:pPr>
+      <w:spacing w:after="0" w:line="240" w:lineRule="auto"/>
+    </w:pPr>
+    <w:rPr>
+      <w:sz w:val="20"/>
+      <w:szCs w:val="20"/>
+    </w:rPr>
+  </w:style>
   <w:style w:type="character" w:customStyle="1" w:styleId="TOCHeadingChar">
     <w:name w:val="TOC Heading Char"/>
     <w:basedOn w:val="Heading1Char"/>
@@ -1569,6 +3340,88 @@
       <w:color w:val="8B2332"/>
       <w:sz w:val="32"/>
       <w:szCs w:val="32"/>
+    </w:rPr>
+  </w:style>
+  <w:style w:type="character" w:customStyle="1" w:styleId="FootnoteTextChar">
+    <w:name w:val="Footnote Text Char"/>
+    <w:basedOn w:val="DefaultParagraphFont"/>
+    <w:link w:val="FootnoteText"/>
+    <w:uiPriority w:val="99"/>
+    <w:semiHidden/>
+    <w:rsid w:val="00F92AE6"/>
+    <w:rPr>
+      <w:sz w:val="20"/>
+      <w:szCs w:val="20"/>
+    </w:rPr>
+  </w:style>
+  <w:style w:type="character" w:styleId="FootnoteReference">
+    <w:name w:val="footnote reference"/>
+    <w:basedOn w:val="DefaultParagraphFont"/>
+    <w:uiPriority w:val="99"/>
+    <w:semiHidden/>
+    <w:unhideWhenUsed/>
+    <w:rsid w:val="00F92AE6"/>
+    <w:rPr>
+      <w:vertAlign w:val="superscript"/>
+    </w:rPr>
+  </w:style>
+  <w:style w:type="paragraph" w:styleId="EndnoteText">
+    <w:name w:val="endnote text"/>
+    <w:basedOn w:val="Normal"/>
+    <w:link w:val="EndnoteTextChar"/>
+    <w:uiPriority w:val="99"/>
+    <w:semiHidden/>
+    <w:unhideWhenUsed/>
+    <w:rsid w:val="0062781C"/>
+    <w:pPr>
+      <w:spacing w:after="0" w:line="240" w:lineRule="auto"/>
+    </w:pPr>
+    <w:rPr>
+      <w:sz w:val="20"/>
+      <w:szCs w:val="20"/>
+    </w:rPr>
+  </w:style>
+  <w:style w:type="character" w:customStyle="1" w:styleId="EndnoteTextChar">
+    <w:name w:val="Endnote Text Char"/>
+    <w:basedOn w:val="DefaultParagraphFont"/>
+    <w:link w:val="EndnoteText"/>
+    <w:uiPriority w:val="99"/>
+    <w:semiHidden/>
+    <w:rsid w:val="0062781C"/>
+    <w:rPr>
+      <w:sz w:val="20"/>
+      <w:szCs w:val="20"/>
+    </w:rPr>
+  </w:style>
+  <w:style w:type="character" w:styleId="EndnoteReference">
+    <w:name w:val="endnote reference"/>
+    <w:basedOn w:val="DefaultParagraphFont"/>
+    <w:uiPriority w:val="99"/>
+    <w:semiHidden/>
+    <w:unhideWhenUsed/>
+    <w:rsid w:val="0062781C"/>
+    <w:rPr>
+      <w:vertAlign w:val="superscript"/>
+    </w:rPr>
+  </w:style>
+  <w:style w:type="paragraph" w:styleId="Bibliography">
+    <w:name w:val="Bibliography"/>
+    <w:basedOn w:val="Normal"/>
+    <w:next w:val="Normal"/>
+    <w:uiPriority w:val="37"/>
+    <w:unhideWhenUsed/>
+    <w:rsid w:val="0062781C"/>
+  </w:style>
+  <w:style w:type="character" w:styleId="UnresolvedMention">
+    <w:name w:val="Unresolved Mention"/>
+    <w:basedOn w:val="DefaultParagraphFont"/>
+    <w:uiPriority w:val="99"/>
+    <w:semiHidden/>
+    <w:unhideWhenUsed/>
+    <w:rsid w:val="001B1D0E"/>
+    <w:rPr>
+      <w:color w:val="605E5C"/>
+      <w:shd w:val="clear" w:color="auto" w:fill="E1DFDD"/>
     </w:rPr>
   </w:style>
 </w:styles>
@@ -1881,7 +3734,95 @@
 </file>
 
 <file path=customXml/item2.xml><?xml version="1.0" encoding="utf-8"?>
-<b:Sources xmlns:b="http://schemas.openxmlformats.org/officeDocument/2006/bibliography" xmlns="http://schemas.openxmlformats.org/officeDocument/2006/bibliography" SelectedStyle="\APASixthEditionOfficeOnline.xsl" StyleName="APA" Version="6"/>
+<b:Sources xmlns:b="http://schemas.openxmlformats.org/officeDocument/2006/bibliography" xmlns="http://schemas.openxmlformats.org/officeDocument/2006/bibliography" SelectedStyle="\APASixthEditionOfficeOnline.xsl" StyleName="APA" Version="6">
+  <b:Source>
+    <b:Tag>Ric081</b:Tag>
+    <b:SourceType>InternetSite</b:SourceType>
+    <b:Guid>{11B5ACC3-2CF7-4F74-86FC-0AFA87FFA72B}</b:Guid>
+    <b:Author>
+      <b:Author>
+        <b:NameList>
+          <b:Person>
+            <b:Last>Anderson</b:Last>
+            <b:First>Richard</b:First>
+            <b:Middle>J.</b:Middle>
+          </b:Person>
+        </b:NameList>
+      </b:Author>
+    </b:Author>
+    <b:Title>Europe's Dependence on Russian Natural Gas: Perspectives and Recommendations for a Long-term Strategy</b:Title>
+    <b:InternetSiteTitle>George C. Marshall Europen Center for Security Studies</b:InternetSiteTitle>
+    <b:Year>2008</b:Year>
+    <b:Month>September</b:Month>
+    <b:URL>https://www.marshallcenter.org/de/node/1276</b:URL>
+    <b:RefOrder>1</b:RefOrder>
+  </b:Source>
+  <b:Source>
+    <b:Tag>A1022</b:Tag>
+    <b:SourceType>InternetSite</b:SourceType>
+    <b:Guid>{6953B165-9A98-4BD5-B433-1DCD21860D97}</b:Guid>
+    <b:Title>A 10-Point Plan to Reduce the European Union's Reliance on Russian Natural Gas</b:Title>
+    <b:InternetSiteTitle>International Energy Agency</b:InternetSiteTitle>
+    <b:Year>2022</b:Year>
+    <b:Month>March</b:Month>
+    <b:Day>3</b:Day>
+    <b:URL>https://www.iea.org/reports/a-10-point-plan-to-reduce-the-european-unions-reliance-on-russian-natural-gas</b:URL>
+    <b:Author>
+      <b:Author>
+        <b:NameList>
+          <b:Person>
+            <b:Last>IEA</b:Last>
+          </b:Person>
+        </b:NameList>
+      </b:Author>
+    </b:Author>
+    <b:RefOrder>2</b:RefOrder>
+  </b:Source>
+  <b:Source>
+    <b:Tag>Rus19</b:Tag>
+    <b:SourceType>InternetSite</b:SourceType>
+    <b:Guid>{21AFBE0B-BE43-405B-981A-62850430923F}</b:Guid>
+    <b:Title>Russia's Natural Resources Valued at 60% of GDP</b:Title>
+    <b:InternetSiteTitle>The Moscow Times</b:InternetSiteTitle>
+    <b:Year>2019</b:Year>
+    <b:Month>March 14</b:Month>
+    <b:URL>https://www.themoscowtimes.com/2019/03/14/russias-natural-resources-valued-at-60-of-gdp-a64800</b:URL>
+    <b:RefOrder>3</b:RefOrder>
+  </b:Source>
+  <b:Source>
+    <b:Tag>USN22</b:Tag>
+    <b:SourceType>InternetSite</b:SourceType>
+    <b:Guid>{992EFA2F-F9D8-4E61-8CB6-83982525CB34}</b:Guid>
+    <b:Title>U.S. Natural Gas Exports and Re-Exports by Country</b:Title>
+    <b:InternetSiteTitle>U.S. energy Information Administration</b:InternetSiteTitle>
+    <b:Year>2022</b:Year>
+    <b:Month>5</b:Month>
+    <b:Day>31</b:Day>
+    <b:URL>https://www.eia.gov/dnav/ng/ng_move_expc_s1_m.htm</b:URL>
+    <b:RefOrder>4</b:RefOrder>
+  </b:Source>
+  <b:Source>
+    <b:Tag>LNG22</b:Tag>
+    <b:SourceType>InternetSite</b:SourceType>
+    <b:Guid>{69D9D870-595D-44E6-99A0-3A315F61648C}</b:Guid>
+    <b:Title>LNG Monthly 2022</b:Title>
+    <b:InternetSiteTitle>Office of Fossil Energy and Carbon Management</b:InternetSiteTitle>
+    <b:Year>2022</b:Year>
+    <b:Month>May</b:Month>
+    <b:Day>16</b:Day>
+    <b:URL>https://www.energy.gov/fecm/articles/lng-monthly-2022</b:URL>
+    <b:RefOrder>5</b:RefOrder>
+  </b:Source>
+  <b:Source>
+    <b:Tag>Dow</b:Tag>
+    <b:SourceType>InternetSite</b:SourceType>
+    <b:Guid>{7B4C72A7-0915-4B3A-B447-09F3D2D6F0A1}</b:Guid>
+    <b:Title>Downloads</b:Title>
+    <b:InternetSiteTitle>ChromeDriver - WebDriver for CHrome</b:InternetSiteTitle>
+    <b:URL>https://chromedriver.chromium.org/downloads</b:URL>
+    <b:RefOrder>6</b:RefOrder>
+  </b:Source>
+</b:Sources>
 </file>
 
 <file path=customXml/itemProps1.xml><?xml version="1.0" encoding="utf-8"?>
@@ -1893,7 +3834,7 @@
 </file>
 
 <file path=customXml/itemProps2.xml><?xml version="1.0" encoding="utf-8"?>
-<ds:datastoreItem xmlns:ds="http://schemas.openxmlformats.org/officeDocument/2006/customXml" ds:itemID="{8C9E0EBA-61F3-4FD9-8A8B-D91FE3FAF007}">
+<ds:datastoreItem xmlns:ds="http://schemas.openxmlformats.org/officeDocument/2006/customXml" ds:itemID="{90D9C867-60D7-40A5-AD46-FF145DABFDEC}">
   <ds:schemaRefs>
     <ds:schemaRef ds:uri="http://schemas.openxmlformats.org/officeDocument/2006/bibliography"/>
   </ds:schemaRefs>

</xml_diff>

<commit_message>
First Push in a while
</commit_message>
<xml_diff>
--- a/DU_MSDS/Data Science Tools 2/Final Project/LNG_Exports_Final_Project_Duncan_Ferguson.docx
+++ b/DU_MSDS/Data Science Tools 2/Final Project/LNG_Exports_Final_Project_Duncan_Ferguson.docx
@@ -415,7 +415,7 @@
                 <w:noProof/>
                 <w:webHidden/>
               </w:rPr>
-              <w:t>5</w:t>
+              <w:t>4</w:t>
             </w:r>
             <w:r>
               <w:rPr>
@@ -485,7 +485,7 @@
                 <w:noProof/>
                 <w:webHidden/>
               </w:rPr>
-              <w:t>5</w:t>
+              <w:t>4</w:t>
             </w:r>
             <w:r>
               <w:rPr>
@@ -555,7 +555,7 @@
                 <w:noProof/>
                 <w:webHidden/>
               </w:rPr>
-              <w:t>6</w:t>
+              <w:t>5</w:t>
             </w:r>
             <w:r>
               <w:rPr>
@@ -695,7 +695,7 @@
                 <w:noProof/>
                 <w:webHidden/>
               </w:rPr>
-              <w:t>9</w:t>
+              <w:t>8</w:t>
             </w:r>
             <w:r>
               <w:rPr>
@@ -765,7 +765,7 @@
                 <w:noProof/>
                 <w:webHidden/>
               </w:rPr>
-              <w:t>11</w:t>
+              <w:t>9</w:t>
             </w:r>
             <w:r>
               <w:rPr>
@@ -835,7 +835,7 @@
                 <w:noProof/>
                 <w:webHidden/>
               </w:rPr>
-              <w:t>11</w:t>
+              <w:t>9</w:t>
             </w:r>
             <w:r>
               <w:rPr>
@@ -905,7 +905,7 @@
                 <w:noProof/>
                 <w:webHidden/>
               </w:rPr>
-              <w:t>12</w:t>
+              <w:t>10</w:t>
             </w:r>
             <w:r>
               <w:rPr>
@@ -975,7 +975,7 @@
                 <w:noProof/>
                 <w:webHidden/>
               </w:rPr>
-              <w:t>12</w:t>
+              <w:t>10</w:t>
             </w:r>
             <w:r>
               <w:rPr>
@@ -1045,7 +1045,7 @@
                 <w:noProof/>
                 <w:webHidden/>
               </w:rPr>
-              <w:t>13</w:t>
+              <w:t>11</w:t>
             </w:r>
             <w:r>
               <w:rPr>
@@ -1115,7 +1115,7 @@
                 <w:noProof/>
                 <w:webHidden/>
               </w:rPr>
-              <w:t>14</w:t>
+              <w:t>12</w:t>
             </w:r>
             <w:r>
               <w:rPr>
@@ -1185,7 +1185,7 @@
                 <w:noProof/>
                 <w:webHidden/>
               </w:rPr>
-              <w:t>15</w:t>
+              <w:t>13</w:t>
             </w:r>
             <w:r>
               <w:rPr>
@@ -1255,7 +1255,7 @@
                 <w:noProof/>
                 <w:webHidden/>
               </w:rPr>
-              <w:t>16</w:t>
+              <w:t>14</w:t>
             </w:r>
             <w:r>
               <w:rPr>
@@ -1325,7 +1325,7 @@
                 <w:noProof/>
                 <w:webHidden/>
               </w:rPr>
-              <w:t>16</w:t>
+              <w:t>14</w:t>
             </w:r>
             <w:r>
               <w:rPr>
@@ -1395,7 +1395,7 @@
                 <w:noProof/>
                 <w:webHidden/>
               </w:rPr>
-              <w:t>17</w:t>
+              <w:t>15</w:t>
             </w:r>
             <w:r>
               <w:rPr>
@@ -1465,7 +1465,7 @@
                 <w:noProof/>
                 <w:webHidden/>
               </w:rPr>
-              <w:t>17</w:t>
+              <w:t>15</w:t>
             </w:r>
             <w:r>
               <w:rPr>
@@ -1535,7 +1535,7 @@
                 <w:noProof/>
                 <w:webHidden/>
               </w:rPr>
-              <w:t>18</w:t>
+              <w:t>16</w:t>
             </w:r>
             <w:r>
               <w:rPr>
@@ -1605,7 +1605,7 @@
                 <w:noProof/>
                 <w:webHidden/>
               </w:rPr>
-              <w:t>19</w:t>
+              <w:t>17</w:t>
             </w:r>
             <w:r>
               <w:rPr>
@@ -1675,7 +1675,7 @@
                 <w:noProof/>
                 <w:webHidden/>
               </w:rPr>
-              <w:t>20</w:t>
+              <w:t>18</w:t>
             </w:r>
             <w:r>
               <w:rPr>
@@ -1745,7 +1745,7 @@
                 <w:noProof/>
                 <w:webHidden/>
               </w:rPr>
-              <w:t>21</w:t>
+              <w:t>19</w:t>
             </w:r>
             <w:r>
               <w:rPr>
@@ -1815,7 +1815,7 @@
                 <w:noProof/>
                 <w:webHidden/>
               </w:rPr>
-              <w:t>22</w:t>
+              <w:t>20</w:t>
             </w:r>
             <w:r>
               <w:rPr>
@@ -1885,7 +1885,7 @@
                 <w:noProof/>
                 <w:webHidden/>
               </w:rPr>
-              <w:t>22</w:t>
+              <w:t>20</w:t>
             </w:r>
             <w:r>
               <w:rPr>

</xml_diff>